<commit_message>
Se agrega tema Herramientas para la gestión de datos
</commit_message>
<xml_diff>
--- a/Estado del Arte del BigData.docx
+++ b/Estado del Arte del BigData.docx
@@ -226,6 +226,34 @@
         </w:rPr>
         <w:t>GUSTAVO ANDRES DIAZ PRIETO (000792780)</w:t>
       </w:r>
+    </w:p>
+    <w:p>
+      <w:pPr>
+        <w:jc w:val="center"/>
+        <w:rPr>
+          <w:sz w:val="24"/>
+          <w:szCs w:val="24"/>
+          <w:lang w:val="pt-BR"/>
+        </w:rPr>
+      </w:pPr>
+      <w:r>
+        <w:rPr>
+          <w:sz w:val="24"/>
+          <w:szCs w:val="24"/>
+          <w:lang w:val="pt-BR"/>
+        </w:rPr>
+        <w:t>JHON MAURICIO BOHORQUEZ (000376969)</w:t>
+      </w:r>
+    </w:p>
+    <w:p>
+      <w:pPr>
+        <w:jc w:val="center"/>
+        <w:rPr>
+          <w:sz w:val="24"/>
+          <w:szCs w:val="24"/>
+          <w:lang w:val="pt-BR"/>
+        </w:rPr>
+      </w:pPr>
     </w:p>
     <w:p>
       <w:pPr>
@@ -2165,6 +2193,1889 @@
     <w:p>
       <w:pPr>
         <w:pStyle w:val="Prrafodelista"/>
+        <w:ind w:left="567"/>
+        <w:outlineLvl w:val="1"/>
+      </w:pPr>
+      <w:r>
+        <w:t>Herramientas para la gestión de datos</w:t>
+      </w:r>
+    </w:p>
+    <w:p>
+      <w:pPr>
+        <w:pStyle w:val="Prrafodelista"/>
+        <w:ind w:left="567"/>
+        <w:outlineLvl w:val="1"/>
+      </w:pPr>
+      <w:r>
+        <w:t>Herramientas de gestión de datos son un conjunto de herramientas de software diseñadas para ayudar a los usuarios a almacenar, administrar, manipular y analizar grandes cantidades de datos. Estas herramientas facilitan la recopilación y el análisis de información para la toma de decisiones informadas. Algunas herramientas populares para la gestión de datos incluyen bases de datos relacionales, bases de datos no relacionales, herramientas de análisis de datos, herramientas de visualización de datos, herramientas de limpieza de datos, herramientas de migración de datos, etc. Estas herramientas pueden ayudar a los usuarios a organizar y analizar datos de una manera eficiente y proporcionar información valiosa para ayudar a los usuarios a tomar mejores decisiones.</w:t>
+      </w:r>
+    </w:p>
+    <w:p>
+      <w:pPr>
+        <w:pStyle w:val="Prrafodelista"/>
+        <w:ind w:left="567"/>
+        <w:outlineLvl w:val="1"/>
+      </w:pPr>
+    </w:p>
+    <w:p>
+      <w:pPr>
+        <w:pStyle w:val="Prrafodelista"/>
+        <w:ind w:left="567"/>
+        <w:outlineLvl w:val="1"/>
+      </w:pPr>
+      <w:r>
+        <w:t>Algunas de las herramientas para la gestión de datos de mayor impacto en el mundo son:</w:t>
+      </w:r>
+    </w:p>
+    <w:p>
+      <w:pPr>
+        <w:pStyle w:val="Prrafodelista"/>
+        <w:ind w:left="567"/>
+        <w:outlineLvl w:val="1"/>
+      </w:pPr>
+    </w:p>
+    <w:p>
+      <w:pPr>
+        <w:pStyle w:val="Prrafodelista"/>
+        <w:ind w:left="567"/>
+        <w:outlineLvl w:val="1"/>
+      </w:pPr>
+      <w:r>
+        <w:t>1. Apache Hadoop</w:t>
+      </w:r>
+    </w:p>
+    <w:p>
+      <w:pPr>
+        <w:pStyle w:val="Prrafodelista"/>
+        <w:ind w:left="567"/>
+        <w:outlineLvl w:val="1"/>
+      </w:pPr>
+      <w:r>
+        <w:t xml:space="preserve">2. Apache </w:t>
+      </w:r>
+      <w:proofErr w:type="spellStart"/>
+      <w:r>
+        <w:t>Spark</w:t>
+      </w:r>
+      <w:proofErr w:type="spellEnd"/>
+    </w:p>
+    <w:p>
+      <w:pPr>
+        <w:pStyle w:val="Prrafodelista"/>
+        <w:ind w:left="567"/>
+        <w:outlineLvl w:val="1"/>
+      </w:pPr>
+      <w:r>
+        <w:t>3. Microsoft Azure</w:t>
+      </w:r>
+    </w:p>
+    <w:p>
+      <w:pPr>
+        <w:pStyle w:val="Prrafodelista"/>
+        <w:ind w:left="567"/>
+        <w:outlineLvl w:val="1"/>
+      </w:pPr>
+      <w:r>
+        <w:t>4. IBM Watson</w:t>
+      </w:r>
+    </w:p>
+    <w:p>
+      <w:pPr>
+        <w:pStyle w:val="Prrafodelista"/>
+        <w:ind w:left="567"/>
+        <w:outlineLvl w:val="1"/>
+      </w:pPr>
+      <w:r>
+        <w:t>5. SAS</w:t>
+      </w:r>
+    </w:p>
+    <w:p>
+      <w:pPr>
+        <w:pStyle w:val="Prrafodelista"/>
+        <w:ind w:left="567"/>
+        <w:outlineLvl w:val="1"/>
+      </w:pPr>
+      <w:r>
+        <w:t xml:space="preserve">6. Oracle </w:t>
+      </w:r>
+      <w:proofErr w:type="spellStart"/>
+      <w:r>
+        <w:t>Database</w:t>
+      </w:r>
+      <w:proofErr w:type="spellEnd"/>
+    </w:p>
+    <w:p>
+      <w:pPr>
+        <w:pStyle w:val="Prrafodelista"/>
+        <w:ind w:left="567"/>
+        <w:outlineLvl w:val="1"/>
+      </w:pPr>
+      <w:r>
+        <w:t>7. MongoDB</w:t>
+      </w:r>
+    </w:p>
+    <w:p>
+      <w:pPr>
+        <w:pStyle w:val="Prrafodelista"/>
+        <w:ind w:left="567"/>
+        <w:outlineLvl w:val="1"/>
+      </w:pPr>
+      <w:r>
+        <w:t>8. Microsoft SQL Server</w:t>
+      </w:r>
+    </w:p>
+    <w:p>
+      <w:pPr>
+        <w:pStyle w:val="Prrafodelista"/>
+        <w:ind w:left="567"/>
+        <w:outlineLvl w:val="1"/>
+      </w:pPr>
+      <w:r>
+        <w:t xml:space="preserve">9. </w:t>
+      </w:r>
+      <w:proofErr w:type="spellStart"/>
+      <w:r>
+        <w:t>Tableau</w:t>
+      </w:r>
+      <w:proofErr w:type="spellEnd"/>
+    </w:p>
+    <w:p>
+      <w:pPr>
+        <w:pStyle w:val="Prrafodelista"/>
+        <w:ind w:left="567"/>
+        <w:outlineLvl w:val="1"/>
+      </w:pPr>
+      <w:r>
+        <w:t xml:space="preserve">10. AWS </w:t>
+      </w:r>
+      <w:proofErr w:type="spellStart"/>
+      <w:r>
+        <w:t>Redshift</w:t>
+      </w:r>
+      <w:proofErr w:type="spellEnd"/>
+    </w:p>
+    <w:p>
+      <w:pPr>
+        <w:pStyle w:val="Prrafodelista"/>
+        <w:ind w:left="567"/>
+        <w:outlineLvl w:val="1"/>
+      </w:pPr>
+    </w:p>
+    <w:p>
+      <w:pPr>
+        <w:pStyle w:val="Prrafodelista"/>
+        <w:ind w:left="567"/>
+        <w:outlineLvl w:val="1"/>
+      </w:pPr>
+      <w:r>
+        <w:t>Algunas de las Herramientas para la gestión de datos más utilizadas en Colombia.</w:t>
+      </w:r>
+    </w:p>
+    <w:p>
+      <w:pPr>
+        <w:pStyle w:val="Prrafodelista"/>
+        <w:ind w:left="567"/>
+        <w:outlineLvl w:val="1"/>
+      </w:pPr>
+    </w:p>
+    <w:p>
+      <w:pPr>
+        <w:pStyle w:val="Prrafodelista"/>
+        <w:ind w:left="567"/>
+        <w:outlineLvl w:val="1"/>
+      </w:pPr>
+      <w:r>
+        <w:t>1. MongoDB</w:t>
+      </w:r>
+    </w:p>
+    <w:p>
+      <w:pPr>
+        <w:pStyle w:val="Prrafodelista"/>
+        <w:ind w:left="567"/>
+        <w:outlineLvl w:val="1"/>
+      </w:pPr>
+      <w:r>
+        <w:t xml:space="preserve">2. Oracle </w:t>
+      </w:r>
+      <w:proofErr w:type="spellStart"/>
+      <w:r>
+        <w:t>Database</w:t>
+      </w:r>
+      <w:proofErr w:type="spellEnd"/>
+    </w:p>
+    <w:p>
+      <w:pPr>
+        <w:pStyle w:val="Prrafodelista"/>
+        <w:ind w:left="567"/>
+        <w:outlineLvl w:val="1"/>
+      </w:pPr>
+      <w:r>
+        <w:t xml:space="preserve">3. </w:t>
+      </w:r>
+      <w:proofErr w:type="spellStart"/>
+      <w:r>
+        <w:t>Tableau</w:t>
+      </w:r>
+      <w:proofErr w:type="spellEnd"/>
+    </w:p>
+    <w:p>
+      <w:pPr>
+        <w:pStyle w:val="Prrafodelista"/>
+        <w:ind w:left="567"/>
+        <w:outlineLvl w:val="1"/>
+      </w:pPr>
+      <w:r>
+        <w:t>4. Microsoft SQL Server</w:t>
+      </w:r>
+    </w:p>
+    <w:p>
+      <w:pPr>
+        <w:pStyle w:val="Prrafodelista"/>
+        <w:ind w:left="567"/>
+        <w:outlineLvl w:val="1"/>
+      </w:pPr>
+      <w:r>
+        <w:t>5. Microsoft Access</w:t>
+      </w:r>
+    </w:p>
+    <w:p>
+      <w:pPr>
+        <w:pStyle w:val="Prrafodelista"/>
+        <w:ind w:left="567"/>
+        <w:outlineLvl w:val="1"/>
+      </w:pPr>
+      <w:r>
+        <w:lastRenderedPageBreak/>
+        <w:t>6. Apache Hadoop</w:t>
+      </w:r>
+    </w:p>
+    <w:p>
+      <w:pPr>
+        <w:pStyle w:val="Prrafodelista"/>
+        <w:ind w:left="567"/>
+        <w:outlineLvl w:val="1"/>
+      </w:pPr>
+      <w:r>
+        <w:t>7. IBM DB2</w:t>
+      </w:r>
+    </w:p>
+    <w:p>
+      <w:pPr>
+        <w:pStyle w:val="Prrafodelista"/>
+        <w:ind w:left="567"/>
+        <w:outlineLvl w:val="1"/>
+      </w:pPr>
+      <w:r>
+        <w:t xml:space="preserve">8. Apache </w:t>
+      </w:r>
+      <w:proofErr w:type="spellStart"/>
+      <w:r>
+        <w:t>Spark</w:t>
+      </w:r>
+      <w:proofErr w:type="spellEnd"/>
+    </w:p>
+    <w:p>
+      <w:pPr>
+        <w:pStyle w:val="Prrafodelista"/>
+        <w:ind w:left="567"/>
+        <w:outlineLvl w:val="1"/>
+      </w:pPr>
+      <w:r>
+        <w:t xml:space="preserve">9. </w:t>
+      </w:r>
+      <w:proofErr w:type="spellStart"/>
+      <w:r>
+        <w:t>Talend</w:t>
+      </w:r>
+      <w:proofErr w:type="spellEnd"/>
+      <w:r>
+        <w:t xml:space="preserve"> Data </w:t>
+      </w:r>
+      <w:proofErr w:type="spellStart"/>
+      <w:r>
+        <w:t>Integration</w:t>
+      </w:r>
+      <w:proofErr w:type="spellEnd"/>
+    </w:p>
+    <w:p>
+      <w:pPr>
+        <w:pStyle w:val="Prrafodelista"/>
+        <w:ind w:left="567"/>
+        <w:outlineLvl w:val="1"/>
+      </w:pPr>
+      <w:r>
+        <w:t xml:space="preserve">10. </w:t>
+      </w:r>
+      <w:proofErr w:type="spellStart"/>
+      <w:r>
+        <w:t>QlikView</w:t>
+      </w:r>
+      <w:proofErr w:type="spellEnd"/>
+    </w:p>
+    <w:p>
+      <w:pPr>
+        <w:pStyle w:val="Prrafodelista"/>
+        <w:ind w:left="567"/>
+        <w:outlineLvl w:val="1"/>
+      </w:pPr>
+    </w:p>
+    <w:p>
+      <w:pPr>
+        <w:pStyle w:val="Prrafodelista"/>
+        <w:ind w:left="567"/>
+        <w:outlineLvl w:val="1"/>
+      </w:pPr>
+      <w:r>
+        <w:t>Las herramientas para la gestión de datos se pueden clasificar por grupos. Estos grupos son:</w:t>
+      </w:r>
+    </w:p>
+    <w:p>
+      <w:pPr>
+        <w:pStyle w:val="Prrafodelista"/>
+        <w:ind w:left="567"/>
+        <w:outlineLvl w:val="1"/>
+      </w:pPr>
+    </w:p>
+    <w:p>
+      <w:pPr>
+        <w:pStyle w:val="Prrafodelista"/>
+        <w:ind w:left="567"/>
+        <w:outlineLvl w:val="1"/>
+      </w:pPr>
+      <w:r>
+        <w:t>1. Herramientas de administración de bases de datos: estas herramientas ayudan a los usuarios a crear, administrar y almacenar los datos en una base de datos. Estas herramientas se utilizan para crear tablas, consultas, formularios, informes y otras características de una base de datos.</w:t>
+      </w:r>
+    </w:p>
+    <w:p>
+      <w:pPr>
+        <w:pStyle w:val="Prrafodelista"/>
+        <w:ind w:left="567"/>
+        <w:outlineLvl w:val="1"/>
+      </w:pPr>
+    </w:p>
+    <w:p>
+      <w:pPr>
+        <w:pStyle w:val="Prrafodelista"/>
+        <w:ind w:left="567"/>
+        <w:outlineLvl w:val="1"/>
+      </w:pPr>
+      <w:r>
+        <w:t>2. Herramientas de análisis de datos: estas herramientas permiten a los usuarios analizar y manipular los datos almacenados en una base de datos. Estas herramientas permiten hacer preguntas sobre los datos y obtener respuestas para ayudar a tomar decisiones.</w:t>
+      </w:r>
+    </w:p>
+    <w:p>
+      <w:pPr>
+        <w:pStyle w:val="Prrafodelista"/>
+        <w:ind w:left="567"/>
+        <w:outlineLvl w:val="1"/>
+      </w:pPr>
+    </w:p>
+    <w:p>
+      <w:pPr>
+        <w:pStyle w:val="Prrafodelista"/>
+        <w:ind w:left="567"/>
+        <w:outlineLvl w:val="1"/>
+      </w:pPr>
+      <w:r>
+        <w:t>3. Herramientas de visualización de datos: estas herramientas ayudan a los usuarios a ver los datos</w:t>
+      </w:r>
+    </w:p>
+    <w:p>
+      <w:pPr>
+        <w:pStyle w:val="Prrafodelista"/>
+        <w:ind w:left="567"/>
+        <w:outlineLvl w:val="1"/>
+      </w:pPr>
+    </w:p>
+    <w:p>
+      <w:pPr>
+        <w:pStyle w:val="Prrafodelista"/>
+        <w:ind w:left="567"/>
+        <w:outlineLvl w:val="1"/>
+      </w:pPr>
+    </w:p>
+    <w:p>
+      <w:pPr>
+        <w:pStyle w:val="Prrafodelista"/>
+        <w:ind w:left="567"/>
+        <w:outlineLvl w:val="1"/>
+      </w:pPr>
+      <w:r>
+        <w:t>Python</w:t>
+      </w:r>
+    </w:p>
+    <w:p>
+      <w:pPr>
+        <w:pStyle w:val="Prrafodelista"/>
+        <w:ind w:left="567"/>
+        <w:outlineLvl w:val="1"/>
+      </w:pPr>
+    </w:p>
+    <w:p>
+      <w:pPr>
+        <w:pStyle w:val="Prrafodelista"/>
+        <w:ind w:left="567"/>
+        <w:outlineLvl w:val="1"/>
+      </w:pPr>
+      <w:r>
+        <w:t>Python se puede usar para gestionar datos. Es un lenguaje de programación que se puede usar para escribir scripts para procesar, manipular y analizar datos. Además, muchas de las bibliotecas de Python, como Pandas, se pueden usar para manipular y analizar datos. Python también se puede usar para automatizar tareas repetitivas en el procesamiento de datos, como la limpieza de datos y la preparación de datos.</w:t>
+      </w:r>
+    </w:p>
+    <w:p>
+      <w:pPr>
+        <w:pStyle w:val="Prrafodelista"/>
+        <w:ind w:left="567"/>
+        <w:outlineLvl w:val="1"/>
+      </w:pPr>
+    </w:p>
+    <w:p>
+      <w:pPr>
+        <w:pStyle w:val="Prrafodelista"/>
+        <w:ind w:left="567"/>
+        <w:outlineLvl w:val="1"/>
+      </w:pPr>
+      <w:r>
+        <w:t>Características:</w:t>
+      </w:r>
+    </w:p>
+    <w:p>
+      <w:pPr>
+        <w:pStyle w:val="Prrafodelista"/>
+        <w:ind w:left="567"/>
+        <w:outlineLvl w:val="1"/>
+      </w:pPr>
+    </w:p>
+    <w:p>
+      <w:pPr>
+        <w:pStyle w:val="Prrafodelista"/>
+        <w:ind w:left="567"/>
+        <w:outlineLvl w:val="1"/>
+      </w:pPr>
+      <w:r>
+        <w:t>1. Lenguaje de programación de alto nivel: Python es un lenguaje de programación de alto nivel, lo que significa que es fácil de leer y entender.</w:t>
+      </w:r>
+    </w:p>
+    <w:p>
+      <w:pPr>
+        <w:pStyle w:val="Prrafodelista"/>
+        <w:ind w:left="567"/>
+        <w:outlineLvl w:val="1"/>
+      </w:pPr>
+    </w:p>
+    <w:p>
+      <w:pPr>
+        <w:pStyle w:val="Prrafodelista"/>
+        <w:ind w:left="567"/>
+        <w:outlineLvl w:val="1"/>
+      </w:pPr>
+      <w:r>
+        <w:t>2. Interpretado: Python es un lenguaje de programación interpretado, lo que significa que no necesita compilar el código antes de su ejecución.</w:t>
+      </w:r>
+    </w:p>
+    <w:p>
+      <w:pPr>
+        <w:pStyle w:val="Prrafodelista"/>
+        <w:ind w:left="567"/>
+        <w:outlineLvl w:val="1"/>
+      </w:pPr>
+    </w:p>
+    <w:p>
+      <w:pPr>
+        <w:pStyle w:val="Prrafodelista"/>
+        <w:ind w:left="567"/>
+        <w:outlineLvl w:val="1"/>
+      </w:pPr>
+      <w:r>
+        <w:t>3. Multiparadigma: Python es un lenguaje de programación multiparadigma, lo que significa que admite diferentes paradigmas, como programación orientada a objetos, programación funcional, programación imperativa, etc.</w:t>
+      </w:r>
+    </w:p>
+    <w:p>
+      <w:pPr>
+        <w:pStyle w:val="Prrafodelista"/>
+        <w:ind w:left="567"/>
+        <w:outlineLvl w:val="1"/>
+      </w:pPr>
+    </w:p>
+    <w:p>
+      <w:pPr>
+        <w:pStyle w:val="Prrafodelista"/>
+        <w:ind w:left="567"/>
+        <w:outlineLvl w:val="1"/>
+      </w:pPr>
+      <w:r>
+        <w:t>4. Multiplataforma: Python es un lenguaje de programación multiplataforma, lo que significa que se puede ejecutar en diferentes sistemas operativos.</w:t>
+      </w:r>
+    </w:p>
+    <w:p>
+      <w:pPr>
+        <w:pStyle w:val="Prrafodelista"/>
+        <w:ind w:left="567"/>
+        <w:outlineLvl w:val="1"/>
+      </w:pPr>
+    </w:p>
+    <w:p>
+      <w:pPr>
+        <w:pStyle w:val="Prrafodelista"/>
+        <w:ind w:left="567"/>
+        <w:outlineLvl w:val="1"/>
+      </w:pPr>
+      <w:r>
+        <w:lastRenderedPageBreak/>
+        <w:t>5. Amplia biblioteca de herramientas: Python viene con una amplia biblioteca de herramientas que se pueden usar para desarrollar, depurar y probar código.</w:t>
+      </w:r>
+    </w:p>
+    <w:p>
+      <w:pPr>
+        <w:pStyle w:val="Prrafodelista"/>
+        <w:ind w:left="567"/>
+        <w:outlineLvl w:val="1"/>
+      </w:pPr>
+    </w:p>
+    <w:p>
+      <w:pPr>
+        <w:pStyle w:val="Prrafodelista"/>
+        <w:ind w:left="567"/>
+        <w:outlineLvl w:val="1"/>
+      </w:pPr>
+      <w:proofErr w:type="spellStart"/>
+      <w:r>
+        <w:t>StudioR</w:t>
+      </w:r>
+      <w:proofErr w:type="spellEnd"/>
+    </w:p>
+    <w:p>
+      <w:pPr>
+        <w:pStyle w:val="Prrafodelista"/>
+        <w:ind w:left="567"/>
+        <w:outlineLvl w:val="1"/>
+      </w:pPr>
+    </w:p>
+    <w:p>
+      <w:pPr>
+        <w:pStyle w:val="Prrafodelista"/>
+        <w:ind w:left="567"/>
+        <w:outlineLvl w:val="1"/>
+      </w:pPr>
+      <w:proofErr w:type="spellStart"/>
+      <w:r>
+        <w:t>StudioR</w:t>
+      </w:r>
+      <w:proofErr w:type="spellEnd"/>
+      <w:r>
+        <w:t xml:space="preserve"> es una plataforma de análisis de datos basado en la nube que se puede usar para realizar análisis avanzados de datos y obtener resultados de forma rápida. Esta plataforma se puede utilizar para transformar, limpiar, modelar y visualizar datos en tiempo real. También se puede utilizar para crear análisis predictivos y obtener conclusiones de los datos. Esta plataforma se puede integrar con otros sistemas de análisis de datos, como Apache </w:t>
+      </w:r>
+      <w:proofErr w:type="spellStart"/>
+      <w:r>
+        <w:t>Spark</w:t>
+      </w:r>
+      <w:proofErr w:type="spellEnd"/>
+      <w:r>
+        <w:t>, Apache Hadoop y otros. Esto le permite extraer datos de diferentes fuentes y aprovechar la potencia de estas herramientas para obtener resultados con mayor rapidez.</w:t>
+      </w:r>
+    </w:p>
+    <w:p>
+      <w:pPr>
+        <w:pStyle w:val="Prrafodelista"/>
+        <w:ind w:left="567"/>
+        <w:outlineLvl w:val="1"/>
+      </w:pPr>
+    </w:p>
+    <w:p>
+      <w:pPr>
+        <w:pStyle w:val="Prrafodelista"/>
+        <w:ind w:left="567"/>
+        <w:outlineLvl w:val="1"/>
+      </w:pPr>
+      <w:r>
+        <w:t>Características:</w:t>
+      </w:r>
+    </w:p>
+    <w:p>
+      <w:pPr>
+        <w:pStyle w:val="Prrafodelista"/>
+        <w:ind w:left="567"/>
+        <w:outlineLvl w:val="1"/>
+      </w:pPr>
+    </w:p>
+    <w:p>
+      <w:pPr>
+        <w:pStyle w:val="Prrafodelista"/>
+        <w:ind w:left="567"/>
+        <w:outlineLvl w:val="1"/>
+      </w:pPr>
+      <w:r>
+        <w:t xml:space="preserve">1. Visualización en tiempo real: </w:t>
+      </w:r>
+      <w:proofErr w:type="spellStart"/>
+      <w:r>
+        <w:t>StudioR</w:t>
+      </w:r>
+      <w:proofErr w:type="spellEnd"/>
+      <w:r>
+        <w:t xml:space="preserve"> ofrece una amplia gama de gráficos interactivos para ayudar al usuario a comprender mejor los datos.</w:t>
+      </w:r>
+    </w:p>
+    <w:p>
+      <w:pPr>
+        <w:pStyle w:val="Prrafodelista"/>
+        <w:ind w:left="567"/>
+        <w:outlineLvl w:val="1"/>
+      </w:pPr>
+    </w:p>
+    <w:p>
+      <w:pPr>
+        <w:pStyle w:val="Prrafodelista"/>
+        <w:ind w:left="567"/>
+        <w:outlineLvl w:val="1"/>
+      </w:pPr>
+      <w:r>
+        <w:t xml:space="preserve">2. Preparación de datos: </w:t>
+      </w:r>
+      <w:proofErr w:type="spellStart"/>
+      <w:r>
+        <w:t>StudioR</w:t>
+      </w:r>
+      <w:proofErr w:type="spellEnd"/>
+      <w:r>
+        <w:t xml:space="preserve"> ofrece herramientas para ayudar al usuario a limpiar, transformar y normalizar los datos antes de su análisis.</w:t>
+      </w:r>
+    </w:p>
+    <w:p>
+      <w:pPr>
+        <w:pStyle w:val="Prrafodelista"/>
+        <w:ind w:left="567"/>
+        <w:outlineLvl w:val="1"/>
+      </w:pPr>
+    </w:p>
+    <w:p>
+      <w:pPr>
+        <w:pStyle w:val="Prrafodelista"/>
+        <w:ind w:left="567"/>
+        <w:outlineLvl w:val="1"/>
+      </w:pPr>
+      <w:r>
+        <w:t xml:space="preserve">3. Análisis predictivo: </w:t>
+      </w:r>
+      <w:proofErr w:type="spellStart"/>
+      <w:r>
+        <w:t>StudioR</w:t>
+      </w:r>
+      <w:proofErr w:type="spellEnd"/>
+      <w:r>
+        <w:t xml:space="preserve"> ofrece la capacidad de realizar análisis predictivos para ayudar al usuario a tomar decisiones informadas.</w:t>
+      </w:r>
+    </w:p>
+    <w:p>
+      <w:pPr>
+        <w:pStyle w:val="Prrafodelista"/>
+        <w:ind w:left="567"/>
+        <w:outlineLvl w:val="1"/>
+      </w:pPr>
+    </w:p>
+    <w:p>
+      <w:pPr>
+        <w:pStyle w:val="Prrafodelista"/>
+        <w:ind w:left="567"/>
+        <w:outlineLvl w:val="1"/>
+      </w:pPr>
+      <w:r>
+        <w:t xml:space="preserve">4. Detección de errores: </w:t>
+      </w:r>
+      <w:proofErr w:type="spellStart"/>
+      <w:r>
+        <w:t>StudioR</w:t>
+      </w:r>
+      <w:proofErr w:type="spellEnd"/>
+      <w:r>
+        <w:t xml:space="preserve"> ofrece herramientas para ayudar al usuario a detectar y corregir errores en los datos.</w:t>
+      </w:r>
+    </w:p>
+    <w:p>
+      <w:pPr>
+        <w:pStyle w:val="Prrafodelista"/>
+        <w:ind w:left="567"/>
+        <w:outlineLvl w:val="1"/>
+      </w:pPr>
+    </w:p>
+    <w:p>
+      <w:pPr>
+        <w:pStyle w:val="Prrafodelista"/>
+        <w:ind w:left="567"/>
+        <w:outlineLvl w:val="1"/>
+      </w:pPr>
+      <w:r>
+        <w:t>5. Compatibilidad con lenguajes: La herramienta es compatible con los principales lenguajes de programación, como Python, R, Julia y Scala.</w:t>
+      </w:r>
+    </w:p>
+    <w:p>
+      <w:pPr>
+        <w:pStyle w:val="Prrafodelista"/>
+        <w:ind w:left="567"/>
+        <w:outlineLvl w:val="1"/>
+      </w:pPr>
+    </w:p>
+    <w:p>
+      <w:pPr>
+        <w:pStyle w:val="Prrafodelista"/>
+        <w:ind w:left="567"/>
+        <w:outlineLvl w:val="1"/>
+      </w:pPr>
+      <w:r>
+        <w:t>MongoDB</w:t>
+      </w:r>
+    </w:p>
+    <w:p>
+      <w:pPr>
+        <w:pStyle w:val="Prrafodelista"/>
+        <w:ind w:left="567"/>
+        <w:outlineLvl w:val="1"/>
+      </w:pPr>
+    </w:p>
+    <w:p>
+      <w:pPr>
+        <w:pStyle w:val="Prrafodelista"/>
+        <w:ind w:left="567"/>
+        <w:outlineLvl w:val="1"/>
+      </w:pPr>
+      <w:r>
+        <w:t>MongoDB es una base de datos no relacional de código abierto que permite a los usuarios almacenar y administrar grandes volúmenes de datos. Es una herramienta flexible y escalable que se puede usar para muchas aplicaciones y casos de uso, desde aplicaciones web y móviles hasta sistemas de análisis de datos. Su interfaz de línea de comandos orientada a documentos facilita el almacenamiento y recuperación de datos, mientras que sus herramientas de administración permiten a los usuarios administrar fácilmente la base de datos. Además, MongoDB proporciona funcionalidad de replicación y alta disponibilidad, lo que garantiza que los datos estén siempre seguros y disponibles.</w:t>
+      </w:r>
+    </w:p>
+    <w:p>
+      <w:pPr>
+        <w:pStyle w:val="Prrafodelista"/>
+        <w:ind w:left="567"/>
+        <w:outlineLvl w:val="1"/>
+      </w:pPr>
+    </w:p>
+    <w:p>
+      <w:pPr>
+        <w:pStyle w:val="Prrafodelista"/>
+        <w:ind w:left="567"/>
+        <w:outlineLvl w:val="1"/>
+      </w:pPr>
+    </w:p>
+    <w:p>
+      <w:pPr>
+        <w:pStyle w:val="Prrafodelista"/>
+        <w:ind w:left="567"/>
+        <w:outlineLvl w:val="1"/>
+      </w:pPr>
+      <w:r>
+        <w:t>Características:</w:t>
+      </w:r>
+    </w:p>
+    <w:p>
+      <w:pPr>
+        <w:pStyle w:val="Prrafodelista"/>
+        <w:ind w:left="567"/>
+        <w:outlineLvl w:val="1"/>
+      </w:pPr>
+      <w:r>
+        <w:lastRenderedPageBreak/>
+        <w:t xml:space="preserve">1. Almacenamiento de datos en formato de documento: MongoDB almacena y administra datos en formato de documento en lugar de la estructura relacional de tablas de bases de datos relacionales, lo que permite una mayor flexibilidad para el almacenamiento de datos. </w:t>
+      </w:r>
+    </w:p>
+    <w:p>
+      <w:pPr>
+        <w:pStyle w:val="Prrafodelista"/>
+        <w:ind w:left="567"/>
+        <w:outlineLvl w:val="1"/>
+      </w:pPr>
+    </w:p>
+    <w:p>
+      <w:pPr>
+        <w:pStyle w:val="Prrafodelista"/>
+        <w:ind w:left="567"/>
+        <w:outlineLvl w:val="1"/>
+      </w:pPr>
+      <w:r>
+        <w:t xml:space="preserve">2. Escalabilidad: MongoDB es fácilmente escalable y puede manejar grandes volúmenes de datos sin tener que cambiar la estructura de la base de datos. </w:t>
+      </w:r>
+    </w:p>
+    <w:p>
+      <w:pPr>
+        <w:pStyle w:val="Prrafodelista"/>
+        <w:ind w:left="567"/>
+        <w:outlineLvl w:val="1"/>
+      </w:pPr>
+    </w:p>
+    <w:p>
+      <w:pPr>
+        <w:pStyle w:val="Prrafodelista"/>
+        <w:ind w:left="567"/>
+        <w:outlineLvl w:val="1"/>
+      </w:pPr>
+      <w:r>
+        <w:t xml:space="preserve">3. Rendimiento: MongoDB se ha diseñado para ofrecer un rendimiento óptimo en entornos de producción. </w:t>
+      </w:r>
+    </w:p>
+    <w:p>
+      <w:pPr>
+        <w:pStyle w:val="Prrafodelista"/>
+        <w:ind w:left="567"/>
+        <w:outlineLvl w:val="1"/>
+      </w:pPr>
+    </w:p>
+    <w:p>
+      <w:pPr>
+        <w:pStyle w:val="Prrafodelista"/>
+        <w:ind w:left="567"/>
+        <w:outlineLvl w:val="1"/>
+      </w:pPr>
+      <w:r>
+        <w:t xml:space="preserve">4. Seguridad: MongoDB ofrece funcionalidad de seguridad para proteger los datos, como autenticación, encriptación, control de acceso, auditoría y más. </w:t>
+      </w:r>
+    </w:p>
+    <w:p>
+      <w:pPr>
+        <w:pStyle w:val="Prrafodelista"/>
+        <w:ind w:left="567"/>
+        <w:outlineLvl w:val="1"/>
+      </w:pPr>
+    </w:p>
+    <w:p>
+      <w:pPr>
+        <w:pStyle w:val="Prrafodelista"/>
+        <w:ind w:left="567"/>
+        <w:outlineLvl w:val="1"/>
+      </w:pPr>
+      <w:r>
+        <w:t xml:space="preserve">5. Herramientas de administración: MongoDB proporciona herramientas de administración fáciles de usar para ayudar a los usuarios a administrar y mantener la base de datos. </w:t>
+      </w:r>
+    </w:p>
+    <w:p>
+      <w:pPr>
+        <w:pStyle w:val="Prrafodelista"/>
+        <w:ind w:left="567"/>
+        <w:outlineLvl w:val="1"/>
+      </w:pPr>
+    </w:p>
+    <w:p>
+      <w:pPr>
+        <w:pStyle w:val="Prrafodelista"/>
+        <w:ind w:left="567"/>
+        <w:outlineLvl w:val="1"/>
+      </w:pPr>
+      <w:r>
+        <w:t>6. Replicación y alta disponibilidad: MongoDB proporciona funcionalidad de replicación y alta disponibilidad para garantizar que los datos estén siempre seguros y disponibles.</w:t>
+      </w:r>
+    </w:p>
+    <w:p>
+      <w:pPr>
+        <w:pStyle w:val="Prrafodelista"/>
+        <w:ind w:left="567"/>
+        <w:outlineLvl w:val="1"/>
+      </w:pPr>
+    </w:p>
+    <w:p>
+      <w:pPr>
+        <w:pStyle w:val="Prrafodelista"/>
+        <w:ind w:left="567"/>
+        <w:outlineLvl w:val="1"/>
+      </w:pPr>
+    </w:p>
+    <w:p>
+      <w:pPr>
+        <w:pStyle w:val="Prrafodelista"/>
+        <w:ind w:left="567"/>
+        <w:outlineLvl w:val="1"/>
+      </w:pPr>
+      <w:r>
+        <w:t xml:space="preserve">Oracle </w:t>
+      </w:r>
+      <w:proofErr w:type="spellStart"/>
+      <w:r>
+        <w:t>Database</w:t>
+      </w:r>
+      <w:proofErr w:type="spellEnd"/>
+    </w:p>
+    <w:p>
+      <w:pPr>
+        <w:pStyle w:val="Prrafodelista"/>
+        <w:ind w:left="567"/>
+        <w:outlineLvl w:val="1"/>
+      </w:pPr>
+    </w:p>
+    <w:p>
+      <w:pPr>
+        <w:pStyle w:val="Prrafodelista"/>
+        <w:ind w:left="567"/>
+        <w:outlineLvl w:val="1"/>
+      </w:pPr>
+      <w:r>
+        <w:t xml:space="preserve">Oracle </w:t>
+      </w:r>
+      <w:proofErr w:type="spellStart"/>
+      <w:r>
+        <w:t>Database</w:t>
+      </w:r>
+      <w:proofErr w:type="spellEnd"/>
+      <w:r>
+        <w:t xml:space="preserve"> es una base de datos relacional de código abierto que permite a los usuarios almacenar, administrar y manipular grandes volúmenes de datos. Ofrece robustas herramientas de administración, una amplia variedad de lenguajes de consulta y herramientas de análisis para ayudar a los usuarios a obtener información útil de sus datos. Oracle </w:t>
+      </w:r>
+      <w:proofErr w:type="spellStart"/>
+      <w:r>
+        <w:t>Database</w:t>
+      </w:r>
+      <w:proofErr w:type="spellEnd"/>
+      <w:r>
+        <w:t xml:space="preserve"> también ofrece funcionalidad de replicación y alta disponibilidad para garantizar que los datos estén seguros y disponibles en todo momento. Esta herramienta es la base de datos relacional de código abierto más popular en el mundo, y se utiliza ampliamente en empresas de todos los tamaños.</w:t>
+      </w:r>
+    </w:p>
+    <w:p>
+      <w:pPr>
+        <w:pStyle w:val="Prrafodelista"/>
+        <w:ind w:left="567"/>
+        <w:outlineLvl w:val="1"/>
+      </w:pPr>
+    </w:p>
+    <w:p>
+      <w:pPr>
+        <w:pStyle w:val="Prrafodelista"/>
+        <w:ind w:left="567"/>
+        <w:outlineLvl w:val="1"/>
+      </w:pPr>
+    </w:p>
+    <w:p>
+      <w:pPr>
+        <w:pStyle w:val="Prrafodelista"/>
+        <w:ind w:left="567"/>
+        <w:outlineLvl w:val="1"/>
+      </w:pPr>
+      <w:r>
+        <w:t>Características:</w:t>
+      </w:r>
+    </w:p>
+    <w:p>
+      <w:pPr>
+        <w:pStyle w:val="Prrafodelista"/>
+        <w:ind w:left="567"/>
+        <w:outlineLvl w:val="1"/>
+      </w:pPr>
+    </w:p>
+    <w:p>
+      <w:pPr>
+        <w:pStyle w:val="Prrafodelista"/>
+        <w:ind w:left="567"/>
+        <w:outlineLvl w:val="1"/>
+      </w:pPr>
+      <w:r>
+        <w:t xml:space="preserve">1. Seguridad: Oracle </w:t>
+      </w:r>
+      <w:proofErr w:type="spellStart"/>
+      <w:r>
+        <w:t>Database</w:t>
+      </w:r>
+      <w:proofErr w:type="spellEnd"/>
+      <w:r>
+        <w:t xml:space="preserve"> ofrece funcionalidad de seguridad para proteger los datos, como autenticación, encriptación, control de acceso, auditoría y más.</w:t>
+      </w:r>
+    </w:p>
+    <w:p>
+      <w:pPr>
+        <w:pStyle w:val="Prrafodelista"/>
+        <w:ind w:left="567"/>
+        <w:outlineLvl w:val="1"/>
+      </w:pPr>
+    </w:p>
+    <w:p>
+      <w:pPr>
+        <w:pStyle w:val="Prrafodelista"/>
+        <w:ind w:left="567"/>
+        <w:outlineLvl w:val="1"/>
+      </w:pPr>
+      <w:r>
+        <w:t xml:space="preserve">2. Herramientas de administración: Oracle </w:t>
+      </w:r>
+      <w:proofErr w:type="spellStart"/>
+      <w:r>
+        <w:t>Database</w:t>
+      </w:r>
+      <w:proofErr w:type="spellEnd"/>
+      <w:r>
+        <w:t xml:space="preserve"> proporciona herramientas de administración fáciles de usar para ayudar a los usuarios a administrar y mantener la base de datos.</w:t>
+      </w:r>
+    </w:p>
+    <w:p>
+      <w:pPr>
+        <w:pStyle w:val="Prrafodelista"/>
+        <w:ind w:left="567"/>
+        <w:outlineLvl w:val="1"/>
+      </w:pPr>
+    </w:p>
+    <w:p>
+      <w:pPr>
+        <w:pStyle w:val="Prrafodelista"/>
+        <w:ind w:left="567"/>
+        <w:outlineLvl w:val="1"/>
+      </w:pPr>
+      <w:r>
+        <w:t xml:space="preserve">3. Lenguajes de consulta: Oracle </w:t>
+      </w:r>
+      <w:proofErr w:type="spellStart"/>
+      <w:r>
+        <w:t>Database</w:t>
+      </w:r>
+      <w:proofErr w:type="spellEnd"/>
+      <w:r>
+        <w:t xml:space="preserve"> ofrece una amplia variedad de lenguajes de consulta para ayudar a los usuarios a obtener información útil de sus datos.</w:t>
+      </w:r>
+    </w:p>
+    <w:p>
+      <w:pPr>
+        <w:pStyle w:val="Prrafodelista"/>
+        <w:ind w:left="567"/>
+        <w:outlineLvl w:val="1"/>
+      </w:pPr>
+    </w:p>
+    <w:p>
+      <w:pPr>
+        <w:pStyle w:val="Prrafodelista"/>
+        <w:ind w:left="567"/>
+        <w:outlineLvl w:val="1"/>
+      </w:pPr>
+      <w:r>
+        <w:lastRenderedPageBreak/>
+        <w:t xml:space="preserve">4. Rendimiento: Oracle </w:t>
+      </w:r>
+      <w:proofErr w:type="spellStart"/>
+      <w:r>
+        <w:t>Database</w:t>
+      </w:r>
+      <w:proofErr w:type="spellEnd"/>
+      <w:r>
+        <w:t xml:space="preserve"> se ha diseñado para ofrecer un rendimiento óptimo en entornos de producción.</w:t>
+      </w:r>
+    </w:p>
+    <w:p>
+      <w:pPr>
+        <w:pStyle w:val="Prrafodelista"/>
+        <w:ind w:left="567"/>
+        <w:outlineLvl w:val="1"/>
+      </w:pPr>
+    </w:p>
+    <w:p>
+      <w:pPr>
+        <w:pStyle w:val="Prrafodelista"/>
+        <w:ind w:left="567"/>
+        <w:outlineLvl w:val="1"/>
+      </w:pPr>
+      <w:r>
+        <w:t xml:space="preserve">5. Replicación y alta disponibilidad: Oracle </w:t>
+      </w:r>
+      <w:proofErr w:type="spellStart"/>
+      <w:r>
+        <w:t>Database</w:t>
+      </w:r>
+      <w:proofErr w:type="spellEnd"/>
+      <w:r>
+        <w:t xml:space="preserve"> proporciona funcionalidad de replicación y alta disponibilidad para garantizar que los datos estén siempre seguros y disponibles.</w:t>
+      </w:r>
+    </w:p>
+    <w:p>
+      <w:pPr>
+        <w:pStyle w:val="Prrafodelista"/>
+        <w:ind w:left="567"/>
+        <w:outlineLvl w:val="1"/>
+      </w:pPr>
+    </w:p>
+    <w:p>
+      <w:pPr>
+        <w:pStyle w:val="Prrafodelista"/>
+        <w:ind w:left="567"/>
+        <w:outlineLvl w:val="1"/>
+      </w:pPr>
+      <w:r>
+        <w:t xml:space="preserve">6. Integración de aplicaciones: Oracle </w:t>
+      </w:r>
+      <w:proofErr w:type="spellStart"/>
+      <w:r>
+        <w:t>Database</w:t>
+      </w:r>
+      <w:proofErr w:type="spellEnd"/>
+      <w:r>
+        <w:t xml:space="preserve"> ofrece un conjunto de herramientas de integración de aplicaciones para facilitar la conexión de la base de datos a otras aplicaciones.</w:t>
+      </w:r>
+    </w:p>
+    <w:p>
+      <w:pPr>
+        <w:pStyle w:val="Prrafodelista"/>
+        <w:ind w:left="567"/>
+        <w:outlineLvl w:val="1"/>
+      </w:pPr>
+    </w:p>
+    <w:p>
+      <w:pPr>
+        <w:pStyle w:val="Prrafodelista"/>
+        <w:ind w:left="567"/>
+        <w:outlineLvl w:val="1"/>
+      </w:pPr>
+    </w:p>
+    <w:p>
+      <w:pPr>
+        <w:pStyle w:val="Prrafodelista"/>
+        <w:ind w:left="567"/>
+        <w:outlineLvl w:val="1"/>
+      </w:pPr>
+      <w:proofErr w:type="spellStart"/>
+      <w:r>
+        <w:t>Tableau</w:t>
+      </w:r>
+      <w:proofErr w:type="spellEnd"/>
+    </w:p>
+    <w:p>
+      <w:pPr>
+        <w:pStyle w:val="Prrafodelista"/>
+        <w:ind w:left="567"/>
+        <w:outlineLvl w:val="1"/>
+      </w:pPr>
+    </w:p>
+    <w:p>
+      <w:pPr>
+        <w:pStyle w:val="Prrafodelista"/>
+        <w:ind w:left="567"/>
+        <w:outlineLvl w:val="1"/>
+      </w:pPr>
+      <w:proofErr w:type="spellStart"/>
+      <w:r>
+        <w:t>Tableau</w:t>
+      </w:r>
+      <w:proofErr w:type="spellEnd"/>
+      <w:r>
+        <w:t xml:space="preserve"> es una herramienta de visualización de datos de código abierto que permite a los usuarios crear gráficos y visualizaciones a partir de sus datos. Esta herramienta proporciona una interfaz intuitiva para la creación de visualizaciones, lo que permite a los usuarios crear gráficos complejos en poco tiempo. También ofrece herramientas para el análisis de datos avanzados, que permiten a los usuarios profundizar en sus datos para obtener información valiosa. Además, </w:t>
+      </w:r>
+      <w:proofErr w:type="spellStart"/>
+      <w:r>
+        <w:t>Tableau</w:t>
+      </w:r>
+      <w:proofErr w:type="spellEnd"/>
+      <w:r>
+        <w:t xml:space="preserve"> se conecta a una variedad de bases de datos relacionales y no relacionales, lo que facilita la conexión de la herramienta a sus datos.</w:t>
+      </w:r>
+    </w:p>
+    <w:p>
+      <w:pPr>
+        <w:pStyle w:val="Prrafodelista"/>
+        <w:ind w:left="567"/>
+        <w:outlineLvl w:val="1"/>
+      </w:pPr>
+    </w:p>
+    <w:p>
+      <w:pPr>
+        <w:pStyle w:val="Prrafodelista"/>
+        <w:ind w:left="567"/>
+        <w:outlineLvl w:val="1"/>
+      </w:pPr>
+      <w:r>
+        <w:t>Características:</w:t>
+      </w:r>
+    </w:p>
+    <w:p>
+      <w:pPr>
+        <w:pStyle w:val="Prrafodelista"/>
+        <w:ind w:left="567"/>
+        <w:outlineLvl w:val="1"/>
+      </w:pPr>
+    </w:p>
+    <w:p>
+      <w:pPr>
+        <w:pStyle w:val="Prrafodelista"/>
+        <w:ind w:left="567"/>
+        <w:outlineLvl w:val="1"/>
+      </w:pPr>
+      <w:r>
+        <w:t xml:space="preserve">1. Visualización de datos: </w:t>
+      </w:r>
+      <w:proofErr w:type="spellStart"/>
+      <w:r>
+        <w:t>Tableau</w:t>
+      </w:r>
+      <w:proofErr w:type="spellEnd"/>
+      <w:r>
+        <w:t xml:space="preserve"> permite a los usuarios crear gráficos y visualizaciones a partir de sus datos con una interfaz intuitiva.</w:t>
+      </w:r>
+    </w:p>
+    <w:p>
+      <w:pPr>
+        <w:pStyle w:val="Prrafodelista"/>
+        <w:ind w:left="567"/>
+        <w:outlineLvl w:val="1"/>
+      </w:pPr>
+    </w:p>
+    <w:p>
+      <w:pPr>
+        <w:pStyle w:val="Prrafodelista"/>
+        <w:ind w:left="567"/>
+        <w:outlineLvl w:val="1"/>
+      </w:pPr>
+      <w:r>
+        <w:t xml:space="preserve">2. Herramientas de análisis avanzadas: </w:t>
+      </w:r>
+      <w:proofErr w:type="spellStart"/>
+      <w:r>
+        <w:t>Tableau</w:t>
+      </w:r>
+      <w:proofErr w:type="spellEnd"/>
+      <w:r>
+        <w:t xml:space="preserve"> ofrece herramientas para el análisis avanzado de datos, que permiten a los usuarios profundizar en sus datos para obtener información valiosa.</w:t>
+      </w:r>
+    </w:p>
+    <w:p>
+      <w:pPr>
+        <w:pStyle w:val="Prrafodelista"/>
+        <w:ind w:left="567"/>
+        <w:outlineLvl w:val="1"/>
+      </w:pPr>
+    </w:p>
+    <w:p>
+      <w:pPr>
+        <w:pStyle w:val="Prrafodelista"/>
+        <w:ind w:left="567"/>
+        <w:outlineLvl w:val="1"/>
+      </w:pPr>
+      <w:r>
+        <w:t xml:space="preserve">3. Capacidad de conexión: </w:t>
+      </w:r>
+      <w:proofErr w:type="spellStart"/>
+      <w:r>
+        <w:t>Tableau</w:t>
+      </w:r>
+      <w:proofErr w:type="spellEnd"/>
+      <w:r>
+        <w:t xml:space="preserve"> se conecta a una variedad de bases de datos relacionales y no relacionales, lo que facilita la conexión de la herramienta a sus datos.</w:t>
+      </w:r>
+    </w:p>
+    <w:p>
+      <w:pPr>
+        <w:pStyle w:val="Prrafodelista"/>
+        <w:ind w:left="567"/>
+        <w:outlineLvl w:val="1"/>
+      </w:pPr>
+    </w:p>
+    <w:p>
+      <w:pPr>
+        <w:pStyle w:val="Prrafodelista"/>
+        <w:ind w:left="567"/>
+        <w:outlineLvl w:val="1"/>
+      </w:pPr>
+      <w:r>
+        <w:t xml:space="preserve">4. Compatibilidad con dispositivos móviles: </w:t>
+      </w:r>
+      <w:proofErr w:type="spellStart"/>
+      <w:r>
+        <w:t>Tableau</w:t>
+      </w:r>
+      <w:proofErr w:type="spellEnd"/>
+      <w:r>
+        <w:t xml:space="preserve"> ofrece soporte para dispositivos móviles, lo que permite a los usuarios acceder a sus visualizaciones desde cualquier lugar.</w:t>
+      </w:r>
+    </w:p>
+    <w:p>
+      <w:pPr>
+        <w:pStyle w:val="Prrafodelista"/>
+        <w:ind w:left="567"/>
+        <w:outlineLvl w:val="1"/>
+      </w:pPr>
+    </w:p>
+    <w:p>
+      <w:pPr>
+        <w:pStyle w:val="Prrafodelista"/>
+        <w:ind w:left="567"/>
+        <w:outlineLvl w:val="1"/>
+      </w:pPr>
+      <w:r>
+        <w:t xml:space="preserve">5. Herramientas de compartir: </w:t>
+      </w:r>
+      <w:proofErr w:type="spellStart"/>
+      <w:r>
+        <w:t>Tableau</w:t>
+      </w:r>
+      <w:proofErr w:type="spellEnd"/>
+      <w:r>
+        <w:t xml:space="preserve"> proporciona herramientas para compartir visualizaciones con otros usuarios para facilitar la colaboración.</w:t>
+      </w:r>
+    </w:p>
+    <w:p>
+      <w:pPr>
+        <w:pStyle w:val="Prrafodelista"/>
+        <w:ind w:left="567"/>
+        <w:outlineLvl w:val="1"/>
+      </w:pPr>
+    </w:p>
+    <w:p>
+      <w:pPr>
+        <w:pStyle w:val="Prrafodelista"/>
+        <w:ind w:left="567"/>
+        <w:outlineLvl w:val="1"/>
+      </w:pPr>
+    </w:p>
+    <w:p>
+      <w:pPr>
+        <w:pStyle w:val="Prrafodelista"/>
+        <w:ind w:left="567"/>
+        <w:outlineLvl w:val="1"/>
+      </w:pPr>
+      <w:r>
+        <w:t>Microsoft SQL Server</w:t>
+      </w:r>
+    </w:p>
+    <w:p>
+      <w:pPr>
+        <w:pStyle w:val="Prrafodelista"/>
+        <w:ind w:left="567"/>
+        <w:outlineLvl w:val="1"/>
+      </w:pPr>
+    </w:p>
+    <w:p>
+      <w:pPr>
+        <w:pStyle w:val="Prrafodelista"/>
+        <w:ind w:left="567"/>
+        <w:outlineLvl w:val="1"/>
+      </w:pPr>
+      <w:r>
+        <w:lastRenderedPageBreak/>
+        <w:t>Microsoft SQL Server es una base de datos relacional de código abierto que permite a los usuarios almacenar, administrar y manipular grandes volúmenes de datos. Esta herramienta proporciona una amplia variedad de lenguajes de consulta para ayudar a los usuarios a obtener información útil de sus datos, así como herramientas de administración para ayudar a los usuarios a administrar y mantener la base de datos. Además, Microsoft SQL Server ofrece funcionalidad de replicación y alta disponibilidad para garantizar que los datos estén siempre seguros y disponibles. Esta herramienta es una de las bases de datos relacionales de código abierto más populares en el mundo.</w:t>
+      </w:r>
+    </w:p>
+    <w:p>
+      <w:pPr>
+        <w:pStyle w:val="Prrafodelista"/>
+        <w:ind w:left="567"/>
+        <w:outlineLvl w:val="1"/>
+      </w:pPr>
+    </w:p>
+    <w:p>
+      <w:pPr>
+        <w:pStyle w:val="Prrafodelista"/>
+        <w:ind w:left="567"/>
+        <w:outlineLvl w:val="1"/>
+      </w:pPr>
+      <w:r>
+        <w:t>Características:</w:t>
+      </w:r>
+    </w:p>
+    <w:p>
+      <w:pPr>
+        <w:pStyle w:val="Prrafodelista"/>
+        <w:ind w:left="567"/>
+        <w:outlineLvl w:val="1"/>
+      </w:pPr>
+    </w:p>
+    <w:p>
+      <w:pPr>
+        <w:pStyle w:val="Prrafodelista"/>
+        <w:ind w:left="567"/>
+        <w:outlineLvl w:val="1"/>
+      </w:pPr>
+      <w:r>
+        <w:t>1. Lenguajes de consulta: Microsoft SQL Server ofrece una amplia variedad de lenguajes de consulta para ayudar a los usuarios a obtener información útil de sus datos.</w:t>
+      </w:r>
+    </w:p>
+    <w:p>
+      <w:pPr>
+        <w:pStyle w:val="Prrafodelista"/>
+        <w:ind w:left="567"/>
+        <w:outlineLvl w:val="1"/>
+      </w:pPr>
+    </w:p>
+    <w:p>
+      <w:pPr>
+        <w:pStyle w:val="Prrafodelista"/>
+        <w:ind w:left="567"/>
+        <w:outlineLvl w:val="1"/>
+      </w:pPr>
+      <w:r>
+        <w:t>2. Herramientas de administración: Microsoft SQL Server proporciona herramientas de administración fáciles de usar para ayudar a los usuarios a administrar y mantener la base de datos.</w:t>
+      </w:r>
+    </w:p>
+    <w:p>
+      <w:pPr>
+        <w:pStyle w:val="Prrafodelista"/>
+        <w:ind w:left="567"/>
+        <w:outlineLvl w:val="1"/>
+      </w:pPr>
+    </w:p>
+    <w:p>
+      <w:pPr>
+        <w:pStyle w:val="Prrafodelista"/>
+        <w:ind w:left="567"/>
+        <w:outlineLvl w:val="1"/>
+      </w:pPr>
+      <w:r>
+        <w:t>3. Rendimiento: Microsoft SQL Server se ha diseñado para ofrecer un rendimiento óptimo en entornos de producción.</w:t>
+      </w:r>
+    </w:p>
+    <w:p>
+      <w:pPr>
+        <w:pStyle w:val="Prrafodelista"/>
+        <w:ind w:left="567"/>
+        <w:outlineLvl w:val="1"/>
+      </w:pPr>
+    </w:p>
+    <w:p>
+      <w:pPr>
+        <w:pStyle w:val="Prrafodelista"/>
+        <w:ind w:left="567"/>
+        <w:outlineLvl w:val="1"/>
+      </w:pPr>
+      <w:r>
+        <w:t>4. Seguridad: Microsoft SQL Server ofrece funcionalidad de seguridad para proteger los datos, como autenticación, encriptación, control de acceso, auditoría y más.</w:t>
+      </w:r>
+    </w:p>
+    <w:p>
+      <w:pPr>
+        <w:pStyle w:val="Prrafodelista"/>
+        <w:ind w:left="567"/>
+        <w:outlineLvl w:val="1"/>
+      </w:pPr>
+    </w:p>
+    <w:p>
+      <w:pPr>
+        <w:pStyle w:val="Prrafodelista"/>
+        <w:ind w:left="567"/>
+        <w:outlineLvl w:val="1"/>
+      </w:pPr>
+      <w:r>
+        <w:t>5. Replicación y alta disponibilidad: Microsoft SQL Server proporciona funcionalidad de replicación y alta disponibilidad para garantizar que los datos estén siempre seguros y disponibles.</w:t>
+      </w:r>
+    </w:p>
+    <w:p>
+      <w:pPr>
+        <w:pStyle w:val="Prrafodelista"/>
+        <w:ind w:left="567"/>
+        <w:outlineLvl w:val="1"/>
+      </w:pPr>
+    </w:p>
+    <w:p>
+      <w:pPr>
+        <w:pStyle w:val="Prrafodelista"/>
+        <w:ind w:left="567"/>
+        <w:outlineLvl w:val="1"/>
+      </w:pPr>
+      <w:r>
+        <w:t>6. Integración de aplicaciones: Microsoft SQL Server ofrece un conjunto de herramientas de integración de aplicaciones para facilitar la conexión de la base de datos a otras aplicaciones.</w:t>
+      </w:r>
+    </w:p>
+    <w:p>
+      <w:pPr>
+        <w:pStyle w:val="Prrafodelista"/>
+        <w:ind w:left="567"/>
+        <w:outlineLvl w:val="1"/>
+      </w:pPr>
+    </w:p>
+    <w:p>
+      <w:pPr>
+        <w:pStyle w:val="Prrafodelista"/>
+        <w:ind w:left="567"/>
+        <w:outlineLvl w:val="1"/>
+      </w:pPr>
+    </w:p>
+    <w:p>
+      <w:pPr>
+        <w:pStyle w:val="Prrafodelista"/>
+        <w:ind w:left="567"/>
+        <w:outlineLvl w:val="1"/>
+      </w:pPr>
+      <w:r>
+        <w:t>Microsoft Access</w:t>
+      </w:r>
+    </w:p>
+    <w:p>
+      <w:pPr>
+        <w:pStyle w:val="Prrafodelista"/>
+        <w:ind w:left="567"/>
+        <w:outlineLvl w:val="1"/>
+      </w:pPr>
+    </w:p>
+    <w:p>
+      <w:pPr>
+        <w:pStyle w:val="Prrafodelista"/>
+        <w:ind w:left="567"/>
+        <w:outlineLvl w:val="1"/>
+      </w:pPr>
+      <w:r>
+        <w:t>Microsoft Access es una herramienta de base de datos relacional desarrollada por Microsoft. Está diseñada para ayudar a los usuarios a crear y administrar bases de datos de forma sencilla. Las bases de datos creadas con Access pueden contener tablas, consultas, formularios e informes, entre otros elementos. Está disponible para uso en ordenadores personales con Windows. Access también se utiliza para conectar bases de datos a aplicaciones de Internet, como páginas web.</w:t>
+      </w:r>
+    </w:p>
+    <w:p>
+      <w:pPr>
+        <w:pStyle w:val="Prrafodelista"/>
+        <w:ind w:left="567"/>
+        <w:outlineLvl w:val="1"/>
+      </w:pPr>
+    </w:p>
+    <w:p>
+      <w:pPr>
+        <w:pStyle w:val="Prrafodelista"/>
+        <w:ind w:left="567"/>
+        <w:outlineLvl w:val="1"/>
+      </w:pPr>
+      <w:r>
+        <w:t>Características:</w:t>
+      </w:r>
+    </w:p>
+    <w:p>
+      <w:pPr>
+        <w:pStyle w:val="Prrafodelista"/>
+        <w:ind w:left="567"/>
+        <w:outlineLvl w:val="1"/>
+      </w:pPr>
+    </w:p>
+    <w:p>
+      <w:pPr>
+        <w:pStyle w:val="Prrafodelista"/>
+        <w:ind w:left="567"/>
+        <w:outlineLvl w:val="1"/>
+      </w:pPr>
+      <w:r>
+        <w:lastRenderedPageBreak/>
+        <w:t>1. Tablas: las tablas contienen los detalles sobre los datos almacenados en la base de datos.</w:t>
+      </w:r>
+    </w:p>
+    <w:p>
+      <w:pPr>
+        <w:pStyle w:val="Prrafodelista"/>
+        <w:ind w:left="567"/>
+        <w:outlineLvl w:val="1"/>
+      </w:pPr>
+    </w:p>
+    <w:p>
+      <w:pPr>
+        <w:pStyle w:val="Prrafodelista"/>
+        <w:ind w:left="567"/>
+        <w:outlineLvl w:val="1"/>
+      </w:pPr>
+      <w:r>
+        <w:t>2. Consultas: las consultas le permiten buscar y filtrar datos específicos de la base de datos.</w:t>
+      </w:r>
+    </w:p>
+    <w:p>
+      <w:pPr>
+        <w:pStyle w:val="Prrafodelista"/>
+        <w:ind w:left="567"/>
+        <w:outlineLvl w:val="1"/>
+      </w:pPr>
+    </w:p>
+    <w:p>
+      <w:pPr>
+        <w:pStyle w:val="Prrafodelista"/>
+        <w:ind w:left="567"/>
+        <w:outlineLvl w:val="1"/>
+      </w:pPr>
+      <w:r>
+        <w:t>3. Formularios: los formularios proporcionan una interfaz de usuario para ingresar, modificar y visualizar los datos.</w:t>
+      </w:r>
+    </w:p>
+    <w:p>
+      <w:pPr>
+        <w:pStyle w:val="Prrafodelista"/>
+        <w:ind w:left="567"/>
+        <w:outlineLvl w:val="1"/>
+      </w:pPr>
+    </w:p>
+    <w:p>
+      <w:pPr>
+        <w:pStyle w:val="Prrafodelista"/>
+        <w:ind w:left="567"/>
+        <w:outlineLvl w:val="1"/>
+      </w:pPr>
+      <w:r>
+        <w:t>4. Informes: los informes le permiten presentar los datos de una manera fácilmente legible.</w:t>
+      </w:r>
+    </w:p>
+    <w:p>
+      <w:pPr>
+        <w:pStyle w:val="Prrafodelista"/>
+        <w:ind w:left="567"/>
+        <w:outlineLvl w:val="1"/>
+      </w:pPr>
+    </w:p>
+    <w:p>
+      <w:pPr>
+        <w:pStyle w:val="Prrafodelista"/>
+        <w:ind w:left="567"/>
+        <w:outlineLvl w:val="1"/>
+      </w:pPr>
+      <w:r>
+        <w:t>5. Macros: las macros le permiten asignar tareas a la base de datos con un solo clic.</w:t>
+      </w:r>
+    </w:p>
+    <w:p>
+      <w:pPr>
+        <w:pStyle w:val="Prrafodelista"/>
+        <w:ind w:left="567"/>
+        <w:outlineLvl w:val="1"/>
+      </w:pPr>
+    </w:p>
+    <w:p>
+      <w:pPr>
+        <w:pStyle w:val="Prrafodelista"/>
+        <w:ind w:left="567"/>
+        <w:outlineLvl w:val="1"/>
+      </w:pPr>
+      <w:r>
+        <w:t>6. Páginas web: Access le permite conectar una base de datos a una página web. Esto le permite crear aplicaciones web que utilicen los datos almacenados en la base de datos.</w:t>
+      </w:r>
+    </w:p>
+    <w:p>
+      <w:pPr>
+        <w:pStyle w:val="Prrafodelista"/>
+        <w:ind w:left="567"/>
+        <w:outlineLvl w:val="1"/>
+      </w:pPr>
+    </w:p>
+    <w:p>
+      <w:pPr>
+        <w:pStyle w:val="Prrafodelista"/>
+        <w:ind w:left="567"/>
+        <w:outlineLvl w:val="1"/>
+      </w:pPr>
+    </w:p>
+    <w:p>
+      <w:pPr>
+        <w:pStyle w:val="Prrafodelista"/>
+        <w:ind w:left="567"/>
+        <w:outlineLvl w:val="1"/>
+      </w:pPr>
+      <w:r>
+        <w:t>Apache Hadoop</w:t>
+      </w:r>
+    </w:p>
+    <w:p>
+      <w:pPr>
+        <w:pStyle w:val="Prrafodelista"/>
+        <w:ind w:left="567"/>
+        <w:outlineLvl w:val="1"/>
+      </w:pPr>
+    </w:p>
+    <w:p>
+      <w:pPr>
+        <w:pStyle w:val="Prrafodelista"/>
+        <w:ind w:left="567"/>
+        <w:outlineLvl w:val="1"/>
+      </w:pPr>
+      <w:r>
+        <w:t xml:space="preserve">Apache Hadoop es una plataforma de código abierto para almacenamiento y procesamiento distribuido de datos. Está diseñado para ejecutar aplicaciones en clústeres de hardware de bajo costo. Hadoop es una de las plataformas de procesamiento de datos más populares para manejar grandes volúmenes de datos en una variedad de aplicaciones. Está diseñado para escalar fácilmente desde una sola computadora hasta miles de máquinas, proporcionando una excelente velocidad y rendimiento. La plataforma Hadoop proporciona diversas herramientas y </w:t>
+      </w:r>
+      <w:proofErr w:type="spellStart"/>
+      <w:r>
+        <w:t>frameworks</w:t>
+      </w:r>
+      <w:proofErr w:type="spellEnd"/>
+      <w:r>
+        <w:t xml:space="preserve">, como </w:t>
+      </w:r>
+      <w:proofErr w:type="spellStart"/>
+      <w:r>
+        <w:t>HBase</w:t>
+      </w:r>
+      <w:proofErr w:type="spellEnd"/>
+      <w:r>
+        <w:t xml:space="preserve">, </w:t>
+      </w:r>
+      <w:proofErr w:type="spellStart"/>
+      <w:r>
+        <w:t>Hive</w:t>
+      </w:r>
+      <w:proofErr w:type="spellEnd"/>
+      <w:r>
+        <w:t xml:space="preserve">, </w:t>
+      </w:r>
+      <w:proofErr w:type="spellStart"/>
+      <w:r>
+        <w:t>Pig</w:t>
+      </w:r>
+      <w:proofErr w:type="spellEnd"/>
+      <w:r>
+        <w:t xml:space="preserve">, y </w:t>
+      </w:r>
+      <w:proofErr w:type="spellStart"/>
+      <w:r>
+        <w:t>Spark</w:t>
+      </w:r>
+      <w:proofErr w:type="spellEnd"/>
+      <w:r>
+        <w:t>, para facilitar el almacenamiento y procesamiento de datos.</w:t>
+      </w:r>
+    </w:p>
+    <w:p>
+      <w:pPr>
+        <w:pStyle w:val="Prrafodelista"/>
+        <w:ind w:left="567"/>
+        <w:outlineLvl w:val="1"/>
+      </w:pPr>
+    </w:p>
+    <w:p>
+      <w:pPr>
+        <w:pStyle w:val="Prrafodelista"/>
+        <w:ind w:left="567"/>
+        <w:outlineLvl w:val="1"/>
+      </w:pPr>
+      <w:r>
+        <w:t>Características:</w:t>
+      </w:r>
+    </w:p>
+    <w:p>
+      <w:pPr>
+        <w:pStyle w:val="Prrafodelista"/>
+        <w:ind w:left="567"/>
+        <w:outlineLvl w:val="1"/>
+      </w:pPr>
+    </w:p>
+    <w:p>
+      <w:pPr>
+        <w:pStyle w:val="Prrafodelista"/>
+        <w:ind w:left="567"/>
+        <w:outlineLvl w:val="1"/>
+      </w:pPr>
+      <w:r>
+        <w:t>1. Almacenamiento escalable y distribuido: Hadoop está diseñado para escalar fácilmente desde una sola computadora hasta miles de máquinas.</w:t>
+      </w:r>
+    </w:p>
+    <w:p>
+      <w:pPr>
+        <w:pStyle w:val="Prrafodelista"/>
+        <w:ind w:left="567"/>
+        <w:outlineLvl w:val="1"/>
+      </w:pPr>
+    </w:p>
+    <w:p>
+      <w:pPr>
+        <w:pStyle w:val="Prrafodelista"/>
+        <w:ind w:left="567"/>
+        <w:outlineLvl w:val="1"/>
+      </w:pPr>
+      <w:r>
+        <w:t>2. Procesamiento de datos paralelo: Hadoop proporciona un mecanismo para procesar grandes volúmenes de datos de manera paralela. Esto permite a Hadoop procesar grandes cantidades de datos mucho más rápido que una sola computadora.</w:t>
+      </w:r>
+    </w:p>
+    <w:p>
+      <w:pPr>
+        <w:pStyle w:val="Prrafodelista"/>
+        <w:ind w:left="567"/>
+        <w:outlineLvl w:val="1"/>
+      </w:pPr>
+    </w:p>
+    <w:p>
+      <w:pPr>
+        <w:pStyle w:val="Prrafodelista"/>
+        <w:ind w:left="567"/>
+        <w:outlineLvl w:val="1"/>
+      </w:pPr>
+      <w:r>
+        <w:t xml:space="preserve">3. Herramientas y </w:t>
+      </w:r>
+      <w:proofErr w:type="spellStart"/>
+      <w:r>
+        <w:t>frameworks</w:t>
+      </w:r>
+      <w:proofErr w:type="spellEnd"/>
+      <w:r>
+        <w:t xml:space="preserve"> para el almacenamiento y el procesamiento de datos: Hadoop incluye herramientas y </w:t>
+      </w:r>
+      <w:proofErr w:type="spellStart"/>
+      <w:r>
+        <w:t>frameworks</w:t>
+      </w:r>
+      <w:proofErr w:type="spellEnd"/>
+      <w:r>
+        <w:t xml:space="preserve"> tales como </w:t>
+      </w:r>
+      <w:proofErr w:type="spellStart"/>
+      <w:r>
+        <w:t>HBase</w:t>
+      </w:r>
+      <w:proofErr w:type="spellEnd"/>
+      <w:r>
+        <w:t xml:space="preserve">, </w:t>
+      </w:r>
+      <w:proofErr w:type="spellStart"/>
+      <w:r>
+        <w:t>Hive</w:t>
+      </w:r>
+      <w:proofErr w:type="spellEnd"/>
+      <w:r>
+        <w:t xml:space="preserve">, </w:t>
+      </w:r>
+      <w:proofErr w:type="spellStart"/>
+      <w:r>
+        <w:t>Pig</w:t>
+      </w:r>
+      <w:proofErr w:type="spellEnd"/>
+      <w:r>
+        <w:t xml:space="preserve"> y </w:t>
+      </w:r>
+      <w:proofErr w:type="spellStart"/>
+      <w:r>
+        <w:t>Spark</w:t>
+      </w:r>
+      <w:proofErr w:type="spellEnd"/>
+      <w:r>
+        <w:t xml:space="preserve"> para facilitar el almacenamiento y procesamiento de datos.</w:t>
+      </w:r>
+    </w:p>
+    <w:p>
+      <w:pPr>
+        <w:pStyle w:val="Prrafodelista"/>
+        <w:ind w:left="567"/>
+        <w:outlineLvl w:val="1"/>
+      </w:pPr>
+    </w:p>
+    <w:p>
+      <w:pPr>
+        <w:pStyle w:val="Prrafodelista"/>
+        <w:ind w:left="567"/>
+        <w:outlineLvl w:val="1"/>
+      </w:pPr>
+      <w:r>
+        <w:t>4. Capacidad de procesamiento de datos no estructurados: Hadoop es capaz de procesar grandes cantidades de datos no estructurados como imágenes, videos y audio.</w:t>
+      </w:r>
+    </w:p>
+    <w:p>
+      <w:pPr>
+        <w:pStyle w:val="Prrafodelista"/>
+        <w:ind w:left="567"/>
+        <w:outlineLvl w:val="1"/>
+      </w:pPr>
+    </w:p>
+    <w:p>
+      <w:pPr>
+        <w:pStyle w:val="Prrafodelista"/>
+        <w:ind w:left="567"/>
+        <w:outlineLvl w:val="1"/>
+      </w:pPr>
+      <w:r>
+        <w:t>5. Escalabilidad: Hadoop es una plataforma de computación escalable, lo que significa que se pueden agregar más nodos para procesar más datos.</w:t>
+      </w:r>
+    </w:p>
+    <w:p>
+      <w:pPr>
+        <w:pStyle w:val="Prrafodelista"/>
+        <w:ind w:left="567"/>
+        <w:outlineLvl w:val="1"/>
+      </w:pPr>
+    </w:p>
+    <w:p>
+      <w:pPr>
+        <w:pStyle w:val="Prrafodelista"/>
+        <w:ind w:left="567"/>
+        <w:outlineLvl w:val="1"/>
+      </w:pPr>
+      <w:r>
+        <w:t>6. Seguridad: Hadoop proporciona mecanismos de seguridad para proteger los datos almacenados en los clústeres. Estos mecanismos incluyen autenticación, autorización y auditoría.</w:t>
+      </w:r>
+    </w:p>
+    <w:p>
+      <w:pPr>
+        <w:pStyle w:val="Prrafodelista"/>
+        <w:ind w:left="567"/>
+        <w:outlineLvl w:val="1"/>
+      </w:pPr>
+    </w:p>
+    <w:p>
+      <w:pPr>
+        <w:pStyle w:val="Prrafodelista"/>
         <w:numPr>
           <w:ilvl w:val="1"/>
           <w:numId w:val="3"/>
@@ -2421,6 +4332,37 @@
           <w:rStyle w:val="Refdenotaalpie"/>
         </w:rPr>
         <w:footnoteReference w:id="3"/>
+      </w:r>
+    </w:p>
+    <w:p>
+      <w:pPr>
+        <w:pStyle w:val="Prrafodelista"/>
+        <w:ind w:left="1364"/>
+        <w:jc w:val="both"/>
+      </w:pPr>
+    </w:p>
+    <w:p>
+      <w:pPr>
+        <w:jc w:val="both"/>
+      </w:pPr>
+      <w:r>
+        <w:t>En Colombia, el Big Data se está convirtiendo en una tendencia creciente entre las empresas de todos los sectores. Esto se debe a la creciente demanda de datos y al aumento de los costos de almacenamiento. El Big Data se está utilizando para mejorar la toma de decisiones estratégicas, para identificar patrones y tendencias y para mejorar la eficiencia operativa.</w:t>
+      </w:r>
+    </w:p>
+    <w:p>
+      <w:pPr>
+        <w:jc w:val="both"/>
+      </w:pPr>
+      <w:r>
+        <w:t>Retos del Big Data en Colombia.</w:t>
+      </w:r>
+    </w:p>
+    <w:p>
+      <w:pPr>
+        <w:jc w:val="both"/>
+      </w:pPr>
+      <w:r>
+        <w:t>Estandarización de datos: Uno de los principales desafíos en el Big Data en Colombia es la estandarización de los datos. Esto se debe a que los datos provienen de diferentes fuentes y hay una gran variedad de formatos de datos.</w:t>
       </w:r>
     </w:p>
     <w:p>
@@ -2526,14 +4468,7 @@
           <w:sz w:val="18"/>
           <w:szCs w:val="18"/>
         </w:rPr>
-        <w:t xml:space="preserve"> </w:t>
-      </w:r>
-      <w:r>
-        <w:rPr>
-          <w:sz w:val="18"/>
-          <w:szCs w:val="18"/>
-        </w:rPr>
-        <w:t>https://blogs.imf-formacion.com/blog/tecnologia/las-10-mejores-herramientas-de-analisis-de-datos-202006/</w:t>
+        <w:t xml:space="preserve"> https://blogs.imf-formacion.com/blog/tecnologia/las-10-mejores-herramientas-de-analisis-de-datos-202006/</w:t>
       </w:r>
     </w:p>
   </w:footnote>

</xml_diff>

<commit_message>
Actualizacion Documento por GiovannyPrietoAngulo
</commit_message>
<xml_diff>
--- a/Estado del Arte del BigData.docx
+++ b/Estado del Arte del BigData.docx
@@ -466,26 +466,26 @@
           <w:szCs w:val="24"/>
           <w:lang w:val="pt-BR"/>
         </w:rPr>
-        <w:t>870422</w:t>
-      </w:r>
-      <w:r>
+        <w:t>870422)</w:t>
+      </w:r>
+    </w:p>
+    <w:p>
+      <w:pPr>
+        <w:jc w:val="center"/>
         <w:rPr>
           <w:sz w:val="24"/>
           <w:szCs w:val="24"/>
           <w:lang w:val="pt-BR"/>
         </w:rPr>
-        <w:t>)</w:t>
-      </w:r>
-    </w:p>
-    <w:p>
-      <w:pPr>
-        <w:jc w:val="center"/>
+      </w:pPr>
+      <w:r>
         <w:rPr>
           <w:sz w:val="24"/>
           <w:szCs w:val="24"/>
           <w:lang w:val="pt-BR"/>
         </w:rPr>
-      </w:pPr>
+        <w:t>GIOVANNY PRIETO ANGULO (000860570)</w:t>
+      </w:r>
     </w:p>
     <w:p>
       <w:pPr>
@@ -862,7 +862,21 @@
                 <w:rStyle w:val="Hipervnculo"/>
                 <w:noProof/>
               </w:rPr>
-              <w:t>Historia del Big Data</w:t>
+              <w:t>Historia del Big</w:t>
+            </w:r>
+            <w:r>
+              <w:rPr>
+                <w:rStyle w:val="Hipervnculo"/>
+                <w:noProof/>
+              </w:rPr>
+              <w:t xml:space="preserve"> </w:t>
+            </w:r>
+            <w:r>
+              <w:rPr>
+                <w:rStyle w:val="Hipervnculo"/>
+                <w:noProof/>
+              </w:rPr>
+              <w:t>Data</w:t>
             </w:r>
             <w:r>
               <w:rPr>
@@ -1839,6 +1853,189 @@
     <w:p>
       <w:pPr>
         <w:pStyle w:val="Prrafodelista"/>
+        <w:ind w:left="567"/>
+        <w:outlineLvl w:val="1"/>
+      </w:pPr>
+    </w:p>
+    <w:p>
+      <w:pPr>
+        <w:pStyle w:val="Prrafodelista"/>
+        <w:ind w:left="567"/>
+        <w:outlineLvl w:val="1"/>
+      </w:pPr>
+      <w:r>
+        <w:t>El término "Big Data" se refiere a conjuntos de datos extremadamente grandes y complejos que no pueden ser procesados y analizados mediante herramientas y técnicas tradicionales. La historia de Big Data se remonta a la década de 1990, cuando las empresas comenzaron a recopilar grandes cantidades de datos en sus sistemas empresariales. Sin embargo, no fue hasta la década de 2000 cuando el término "Big Data" comenzó a utilizarse con frecuencia.</w:t>
+      </w:r>
+    </w:p>
+    <w:p>
+      <w:pPr>
+        <w:pStyle w:val="Prrafodelista"/>
+        <w:ind w:left="567"/>
+        <w:outlineLvl w:val="1"/>
+      </w:pPr>
+    </w:p>
+    <w:p>
+      <w:pPr>
+        <w:pStyle w:val="Prrafodelista"/>
+        <w:ind w:left="567"/>
+        <w:outlineLvl w:val="1"/>
+      </w:pPr>
+      <w:r>
+        <w:t xml:space="preserve">En 2001, Doug </w:t>
+      </w:r>
+      <w:proofErr w:type="spellStart"/>
+      <w:r>
+        <w:t>Laney</w:t>
+      </w:r>
+      <w:proofErr w:type="spellEnd"/>
+      <w:r>
+        <w:t xml:space="preserve">, analista de Gartner, definió el concepto de "Big Data" como un conjunto de tres características: Volumen, Velocidad y Variedad. Estos tres </w:t>
+      </w:r>
+      <w:proofErr w:type="spellStart"/>
+      <w:r>
+        <w:t>V's</w:t>
+      </w:r>
+      <w:proofErr w:type="spellEnd"/>
+      <w:r>
+        <w:t xml:space="preserve"> se convirtieron en la base para la comprensión de Big Data.</w:t>
+      </w:r>
+    </w:p>
+    <w:p>
+      <w:pPr>
+        <w:pStyle w:val="Prrafodelista"/>
+        <w:ind w:left="567"/>
+        <w:outlineLvl w:val="1"/>
+      </w:pPr>
+    </w:p>
+    <w:p>
+      <w:pPr>
+        <w:pStyle w:val="Prrafodelista"/>
+        <w:ind w:left="567"/>
+        <w:outlineLvl w:val="1"/>
+      </w:pPr>
+      <w:r>
+        <w:t xml:space="preserve">El surgimiento de la web y la explosión de los dispositivos móviles y las redes sociales han generado una enorme cantidad de datos, lo que ha llevado a una necesidad aún mayor de herramientas y técnicas para procesar y analizar grandes conjuntos de datos. Las tecnologías de Big Data, como Apache Hadoop, Apache </w:t>
+      </w:r>
+      <w:proofErr w:type="spellStart"/>
+      <w:r>
+        <w:t>Spark</w:t>
+      </w:r>
+      <w:proofErr w:type="spellEnd"/>
+      <w:r>
+        <w:t>, y otras plataformas de Big Data han sido desarrolladas para abordar estos desafíos.</w:t>
+      </w:r>
+    </w:p>
+    <w:p>
+      <w:pPr>
+        <w:pStyle w:val="Prrafodelista"/>
+        <w:ind w:left="567"/>
+        <w:outlineLvl w:val="1"/>
+      </w:pPr>
+    </w:p>
+    <w:p>
+      <w:pPr>
+        <w:pStyle w:val="Prrafodelista"/>
+        <w:ind w:left="567"/>
+        <w:outlineLvl w:val="1"/>
+      </w:pPr>
+      <w:r>
+        <w:t xml:space="preserve">Desde entonces, la tecnología de Big Data ha avanzado rápidamente y ha habido muchos desarrollos importantes en la historia de Big Data. En 2010, Google lanzó su tecnología de procesamiento de datos a gran escala llamada "Google File </w:t>
+      </w:r>
+      <w:proofErr w:type="spellStart"/>
+      <w:r>
+        <w:t>System</w:t>
+      </w:r>
+      <w:proofErr w:type="spellEnd"/>
+      <w:r>
+        <w:t xml:space="preserve">". En 2012, Facebook creó y lanzó "Hadoop </w:t>
+      </w:r>
+      <w:proofErr w:type="spellStart"/>
+      <w:r>
+        <w:t>Distributed</w:t>
+      </w:r>
+      <w:proofErr w:type="spellEnd"/>
+      <w:r>
+        <w:t xml:space="preserve"> File </w:t>
+      </w:r>
+      <w:proofErr w:type="spellStart"/>
+      <w:r>
+        <w:t>System</w:t>
+      </w:r>
+      <w:proofErr w:type="spellEnd"/>
+      <w:r>
+        <w:t xml:space="preserve">" (HDFS) que se convirtió en uno de los marcos de Big Data más populares. En el mismo año, Apache </w:t>
+      </w:r>
+      <w:proofErr w:type="spellStart"/>
+      <w:r>
+        <w:t>Spark</w:t>
+      </w:r>
+      <w:proofErr w:type="spellEnd"/>
+      <w:r>
+        <w:t xml:space="preserve"> fue lanzado como una alternativa a Hadoop que proporciona una velocidad de procesamiento más rápida.</w:t>
+      </w:r>
+    </w:p>
+    <w:p>
+      <w:pPr>
+        <w:pStyle w:val="Prrafodelista"/>
+        <w:ind w:left="567"/>
+        <w:outlineLvl w:val="1"/>
+      </w:pPr>
+    </w:p>
+    <w:p>
+      <w:pPr>
+        <w:pStyle w:val="Prrafodelista"/>
+        <w:ind w:left="567"/>
+        <w:outlineLvl w:val="1"/>
+      </w:pPr>
+      <w:r>
+        <w:t>En 2014, la adopción de Big Data se expandió más allá del mundo empresarial y se convirtió en una parte importante de la investigación científica y de la salud. Las aplicaciones de Big Data en la investigación de la salud y la medicina han permitido a los científicos identificar patrones y tendencias en grandes conjuntos de datos para ayudar en el diagnóstico y tratamiento de enfermedades.</w:t>
+      </w:r>
+    </w:p>
+    <w:p>
+      <w:pPr>
+        <w:pStyle w:val="Prrafodelista"/>
+        <w:ind w:left="567"/>
+        <w:outlineLvl w:val="1"/>
+      </w:pPr>
+    </w:p>
+    <w:p>
+      <w:pPr>
+        <w:pStyle w:val="Prrafodelista"/>
+        <w:ind w:left="567"/>
+        <w:outlineLvl w:val="1"/>
+      </w:pPr>
+      <w:r>
+        <w:t>En los últimos años, la Inteligencia Artificial (IA) y el Aprendizaje Automático (AA) se han integrado en las tecnologías de Big Data para hacer que los procesos de análisis sean aún más precisos y eficientes. Las herramientas de IA y AA permiten que los algoritmos de análisis aprendan y se ajusten automáticamente a medida que procesan más datos.</w:t>
+      </w:r>
+    </w:p>
+    <w:p>
+      <w:pPr>
+        <w:pStyle w:val="Prrafodelista"/>
+        <w:ind w:left="567"/>
+        <w:outlineLvl w:val="1"/>
+      </w:pPr>
+      <w:r>
+        <w:lastRenderedPageBreak/>
+        <w:t>En conclusión, la historia de Big Data es relativamente corta, pero ha experimentado un crecimiento exponencial en los últimos años. La capacidad de procesar y analizar grandes conjuntos de datos ha permitido a las empresas tomar decisiones más informadas y ha permitido avances en la investigación y la ciencia. Se espera que el crecimiento y la evolución de Big Data continúen en el futuro con la aparición de nuevas tecnologías y aplicaciones.</w:t>
+      </w:r>
+    </w:p>
+    <w:p>
+      <w:pPr>
+        <w:pStyle w:val="Prrafodelista"/>
+        <w:ind w:left="567"/>
+        <w:outlineLvl w:val="1"/>
+      </w:pPr>
+    </w:p>
+    <w:p>
+      <w:pPr>
+        <w:pStyle w:val="Prrafodelista"/>
+        <w:ind w:left="567"/>
+        <w:outlineLvl w:val="1"/>
+      </w:pPr>
+    </w:p>
+    <w:p>
+      <w:pPr>
+        <w:pStyle w:val="Prrafodelista"/>
         <w:numPr>
           <w:ilvl w:val="1"/>
           <w:numId w:val="3"/>
@@ -2268,19 +2465,19 @@
       </w:r>
       <w:proofErr w:type="spellEnd"/>
       <w:r>
-        <w:t xml:space="preserve"> ofrece dentro de sus soluciones herramientas BI para realizar análisis modernos, realizando cuadros de </w:t>
+        <w:t xml:space="preserve"> ofrece dentro de sus soluciones herramientas BI para realizar análisis modernos, realizando cuadros de mando en tiempo real, fácil acceso a los datos, flujos de trabajo (</w:t>
+      </w:r>
+      <w:proofErr w:type="spellStart"/>
+      <w:r>
+        <w:t>workflow</w:t>
+      </w:r>
+      <w:proofErr w:type="spellEnd"/>
+      <w:r>
+        <w:t xml:space="preserve">) basados </w:t>
       </w:r>
       <w:r>
         <w:lastRenderedPageBreak/>
-        <w:t>mando en tiempo real, fácil acceso a los datos, flujos de trabajo (</w:t>
-      </w:r>
-      <w:proofErr w:type="spellStart"/>
-      <w:r>
-        <w:t>workflow</w:t>
-      </w:r>
-      <w:proofErr w:type="spellEnd"/>
-      <w:r>
-        <w:t xml:space="preserve">) basados en los datos, es capaz de conectarse con múltiples fuentes de datos como </w:t>
+        <w:t xml:space="preserve">en los datos, es capaz de conectarse con múltiples fuentes de datos como </w:t>
       </w:r>
       <w:proofErr w:type="spellStart"/>
       <w:r>
@@ -2750,8 +2947,24 @@
         <w:rPr>
           <w:lang w:val="en-US"/>
         </w:rPr>
+        <w:t>6. Apache Hadoop</w:t>
+      </w:r>
+    </w:p>
+    <w:p>
+      <w:pPr>
+        <w:pStyle w:val="Prrafodelista"/>
+        <w:ind w:left="567"/>
+        <w:outlineLvl w:val="1"/>
+        <w:rPr>
+          <w:lang w:val="en-US"/>
+        </w:rPr>
+      </w:pPr>
+      <w:r>
+        <w:rPr>
+          <w:lang w:val="en-US"/>
+        </w:rPr>
         <w:lastRenderedPageBreak/>
-        <w:t>6. Apache Hadoop</w:t>
+        <w:t>7. IBM DB2</w:t>
       </w:r>
     </w:p>
     <w:p>
@@ -2767,7 +2980,7 @@
         <w:rPr>
           <w:lang w:val="en-US"/>
         </w:rPr>
-        <w:t>7. IBM DB2</w:t>
+        <w:t>8. Apache Spark</w:t>
       </w:r>
     </w:p>
     <w:p>
@@ -2783,7 +2996,7 @@
         <w:rPr>
           <w:lang w:val="en-US"/>
         </w:rPr>
-        <w:t>8. Apache Spark</w:t>
+        <w:t>9. Talend Data Integration</w:t>
       </w:r>
     </w:p>
     <w:p>
@@ -2799,7 +3012,7 @@
         <w:rPr>
           <w:lang w:val="en-US"/>
         </w:rPr>
-        <w:t>9. Talend Data Integration</w:t>
+        <w:t>10. QlikView</w:t>
       </w:r>
     </w:p>
     <w:p>
@@ -2811,22 +3024,6 @@
           <w:lang w:val="en-US"/>
         </w:rPr>
       </w:pPr>
-      <w:r>
-        <w:rPr>
-          <w:lang w:val="en-US"/>
-        </w:rPr>
-        <w:t>10. QlikView</w:t>
-      </w:r>
-    </w:p>
-    <w:p>
-      <w:pPr>
-        <w:pStyle w:val="Prrafodelista"/>
-        <w:ind w:left="567"/>
-        <w:outlineLvl w:val="1"/>
-        <w:rPr>
-          <w:lang w:val="en-US"/>
-        </w:rPr>
-      </w:pPr>
     </w:p>
     <w:p>
       <w:pPr>
@@ -2852,15 +3049,7 @@
         <w:outlineLvl w:val="1"/>
       </w:pPr>
       <w:r>
-        <w:t xml:space="preserve">1. Herramientas de administración de bases de datos: estas herramientas ayudan a los </w:t>
-      </w:r>
-      <w:proofErr w:type="gramStart"/>
-      <w:r>
-        <w:t>usuarios a crear</w:t>
-      </w:r>
-      <w:proofErr w:type="gramEnd"/>
-      <w:r>
-        <w:t>, administrar y almacenar los datos en una base de datos. Estas herramientas se utilizan para crear tablas, consultas, formularios, informes y otras características de una base de datos.</w:t>
+        <w:t>1. Herramientas de administración de bases de datos: estas herramientas ayudan a los usuarios a crear, administrar y almacenar los datos en una base de datos. Estas herramientas se utilizan para crear tablas, consultas, formularios, informes y otras características de una base de datos.</w:t>
       </w:r>
     </w:p>
     <w:p>

</xml_diff>

<commit_message>
Actualización documento Oscar Garcia
</commit_message>
<xml_diff>
--- a/Estado del Arte del BigData.docx
+++ b/Estado del Arte del BigData.docx
@@ -1,6 +1,6 @@
 
 <file path=word/document.xml><?xml version="1.0" encoding="utf-8"?>
-<w:document xmlns:wpc="http://schemas.microsoft.com/office/word/2010/wordprocessingCanvas" xmlns:cx="http://schemas.microsoft.com/office/drawing/2014/chartex" xmlns:cx1="http://schemas.microsoft.com/office/drawing/2015/9/8/chartex" xmlns:cx2="http://schemas.microsoft.com/office/drawing/2015/10/21/chartex" xmlns:cx3="http://schemas.microsoft.com/office/drawing/2016/5/9/chartex" xmlns:cx4="http://schemas.microsoft.com/office/drawing/2016/5/10/chartex" xmlns:cx5="http://schemas.microsoft.com/office/drawing/2016/5/11/chartex" xmlns:cx6="http://schemas.microsoft.com/office/drawing/2016/5/12/chartex" xmlns:cx7="http://schemas.microsoft.com/office/drawing/2016/5/13/chartex" xmlns:cx8="http://schemas.microsoft.com/office/drawing/2016/5/14/chartex" xmlns:mc="http://schemas.openxmlformats.org/markup-compatibility/2006" xmlns:aink="http://schemas.microsoft.com/office/drawing/2016/ink" xmlns:am3d="http://schemas.microsoft.com/office/drawing/2017/model3d" xmlns:o="urn:schemas-microsoft-com:office:office" xmlns:oel="http://schemas.microsoft.com/office/2019/extlst" xmlns:r="http://schemas.openxmlformats.org/officeDocument/2006/relationships" xmlns:m="http://schemas.openxmlformats.org/officeDocument/2006/math" xmlns:v="urn:schemas-microsoft-com:vml" xmlns:wp14="http://schemas.microsoft.com/office/word/2010/wordprocessingDrawing" xmlns:wp="http://schemas.openxmlformats.org/drawingml/2006/wordprocessingDrawing" xmlns:w10="urn:schemas-microsoft-com:office:word" xmlns:w="http://schemas.openxmlformats.org/wordprocessingml/2006/main" xmlns:w14="http://schemas.microsoft.com/office/word/2010/wordml" xmlns:w15="http://schemas.microsoft.com/office/word/2012/wordml" xmlns:w16cex="http://schemas.microsoft.com/office/word/2018/wordml/cex" xmlns:w16cid="http://schemas.microsoft.com/office/word/2016/wordml/cid" xmlns:w16="http://schemas.microsoft.com/office/word/2018/wordml" xmlns:w16sdtdh="http://schemas.microsoft.com/office/word/2020/wordml/sdtdatahash" xmlns:w16se="http://schemas.microsoft.com/office/word/2015/wordml/symex" xmlns:wpg="http://schemas.microsoft.com/office/word/2010/wordprocessingGroup" xmlns:wpi="http://schemas.microsoft.com/office/word/2010/wordprocessingInk" xmlns:wne="http://schemas.microsoft.com/office/word/2006/wordml" xmlns:wps="http://schemas.microsoft.com/office/word/2010/wordprocessingShape" mc:Ignorable="w14 w15 w16se w16cid w16 w16cex w16sdtdh wp14">
+<w:document xmlns:wpc="http://schemas.microsoft.com/office/word/2010/wordprocessingCanvas" xmlns:cx="http://schemas.microsoft.com/office/drawing/2014/chartex" xmlns:cx1="http://schemas.microsoft.com/office/drawing/2015/9/8/chartex" xmlns:cx2="http://schemas.microsoft.com/office/drawing/2015/10/21/chartex" xmlns:cx3="http://schemas.microsoft.com/office/drawing/2016/5/9/chartex" xmlns:cx4="http://schemas.microsoft.com/office/drawing/2016/5/10/chartex" xmlns:cx5="http://schemas.microsoft.com/office/drawing/2016/5/11/chartex" xmlns:cx6="http://schemas.microsoft.com/office/drawing/2016/5/12/chartex" xmlns:cx7="http://schemas.microsoft.com/office/drawing/2016/5/13/chartex" xmlns:cx8="http://schemas.microsoft.com/office/drawing/2016/5/14/chartex" xmlns:mc="http://schemas.openxmlformats.org/markup-compatibility/2006" xmlns:aink="http://schemas.microsoft.com/office/drawing/2016/ink" xmlns:am3d="http://schemas.microsoft.com/office/drawing/2017/model3d" xmlns:o="urn:schemas-microsoft-com:office:office" xmlns:r="http://schemas.openxmlformats.org/officeDocument/2006/relationships" xmlns:m="http://schemas.openxmlformats.org/officeDocument/2006/math" xmlns:v="urn:schemas-microsoft-com:vml" xmlns:wp14="http://schemas.microsoft.com/office/word/2010/wordprocessingDrawing" xmlns:wp="http://schemas.openxmlformats.org/drawingml/2006/wordprocessingDrawing" xmlns:w10="urn:schemas-microsoft-com:office:word" xmlns:w="http://schemas.openxmlformats.org/wordprocessingml/2006/main" xmlns:w14="http://schemas.microsoft.com/office/word/2010/wordml" xmlns:w15="http://schemas.microsoft.com/office/word/2012/wordml" xmlns:w16cex="http://schemas.microsoft.com/office/word/2018/wordml/cex" xmlns:w16cid="http://schemas.microsoft.com/office/word/2016/wordml/cid" xmlns:w16="http://schemas.microsoft.com/office/word/2018/wordml" xmlns:w16sdtdh="http://schemas.microsoft.com/office/word/2020/wordml/sdtdatahash" xmlns:w16se="http://schemas.microsoft.com/office/word/2015/wordml/symex" xmlns:wpg="http://schemas.microsoft.com/office/word/2010/wordprocessingGroup" xmlns:wpi="http://schemas.microsoft.com/office/word/2010/wordprocessingInk" xmlns:wne="http://schemas.microsoft.com/office/word/2006/wordml" xmlns:wps="http://schemas.microsoft.com/office/word/2010/wordprocessingShape" mc:Ignorable="w14 w15 w16se w16cid w16 w16cex w16sdtdh wp14">
   <w:body>
     <w:p>
       <w:pPr>
@@ -93,7 +93,7 @@
               </wp:anchor>
             </w:drawing>
           </mc:Choice>
-          <mc:Fallback>
+          <mc:Fallback xmlns:oel="http://schemas.microsoft.com/office/2019/extlst">
             <w:pict>
               <v:group w14:anchorId="035D4119" id="Grupo 9" o:spid="_x0000_s1026" style="position:absolute;margin-left:-2.7pt;margin-top:-64.5pt;width:612pt;height:63.05pt;z-index:251659264;mso-position-horizontal-relative:page" coordsize="77724,8006" o:gfxdata="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">
                 <v:shapetype id="_x0000_t75" coordsize="21600,21600" o:spt="75" o:preferrelative="t" path="m@4@5l@4@11@9@11@9@5xe" filled="f" stroked="f">
@@ -496,6 +496,14 @@
           <w:lang w:val="pt-BR"/>
         </w:rPr>
       </w:pPr>
+      <w:r>
+        <w:rPr>
+          <w:sz w:val="24"/>
+          <w:szCs w:val="24"/>
+          <w:lang w:val="pt-BR"/>
+        </w:rPr>
+        <w:t>OSCAR MAURICIO GARCIA RODRIGUEZ (000855059)</w:t>
+      </w:r>
     </w:p>
     <w:p>
       <w:pPr>
@@ -862,21 +870,7 @@
                 <w:rStyle w:val="Hipervnculo"/>
                 <w:noProof/>
               </w:rPr>
-              <w:t>Historia del Big</w:t>
-            </w:r>
-            <w:r>
-              <w:rPr>
-                <w:rStyle w:val="Hipervnculo"/>
-                <w:noProof/>
-              </w:rPr>
-              <w:t xml:space="preserve"> </w:t>
-            </w:r>
-            <w:r>
-              <w:rPr>
-                <w:rStyle w:val="Hipervnculo"/>
-                <w:noProof/>
-              </w:rPr>
-              <w:t>Data</w:t>
+              <w:t>Historia del Big Data</w:t>
             </w:r>
             <w:r>
               <w:rPr>
@@ -2228,15 +2222,7 @@
       </w:r>
       <w:proofErr w:type="spellEnd"/>
       <w:r>
-        <w:t xml:space="preserve"> Desktop) para generar potentes gráficas dinámicas, sobre las que podemos resaltar datos en concreto, hacer </w:t>
-      </w:r>
-      <w:proofErr w:type="gramStart"/>
-      <w:r>
-        <w:t>zoom</w:t>
-      </w:r>
-      <w:proofErr w:type="gramEnd"/>
-      <w:r>
-        <w:t xml:space="preserve">, </w:t>
+        <w:t xml:space="preserve"> Desktop) para generar potentes gráficas dinámicas, sobre las que podemos resaltar datos en concreto, hacer zoom, </w:t>
       </w:r>
       <w:proofErr w:type="spellStart"/>
       <w:r>
@@ -4586,7 +4572,7 @@
           <w:ilvl w:val="1"/>
           <w:numId w:val="3"/>
         </w:numPr>
-        <w:ind w:left="567"/>
+        <w:ind w:left="207"/>
         <w:outlineLvl w:val="1"/>
       </w:pPr>
       <w:bookmarkStart w:id="6" w:name="_Toc128660072"/>
@@ -4595,7 +4581,409 @@
       </w:r>
       <w:bookmarkEnd w:id="6"/>
     </w:p>
-    <w:p/>
+    <w:p>
+      <w:pPr>
+        <w:pStyle w:val="Prrafodelista"/>
+        <w:ind w:left="207"/>
+        <w:outlineLvl w:val="1"/>
+      </w:pPr>
+    </w:p>
+    <w:p>
+      <w:pPr>
+        <w:pStyle w:val="Prrafodelista"/>
+        <w:ind w:left="567"/>
+        <w:jc w:val="both"/>
+        <w:outlineLvl w:val="1"/>
+      </w:pPr>
+      <w:r>
+        <w:t>El Big Data, o la gestión y análisis de grandes cantidades de datos, puede ofrecer una amplia gama de beneficios en diferentes áreas. Aquí hay 1</w:t>
+      </w:r>
+      <w:r>
+        <w:t>6</w:t>
+      </w:r>
+      <w:r>
+        <w:t xml:space="preserve"> beneficios potenciales del Big Data:</w:t>
+      </w:r>
+    </w:p>
+    <w:p>
+      <w:pPr>
+        <w:pStyle w:val="Prrafodelista"/>
+        <w:ind w:left="567"/>
+        <w:jc w:val="both"/>
+        <w:outlineLvl w:val="1"/>
+      </w:pPr>
+    </w:p>
+    <w:p>
+      <w:pPr>
+        <w:pStyle w:val="Prrafodelista"/>
+        <w:numPr>
+          <w:ilvl w:val="0"/>
+          <w:numId w:val="14"/>
+        </w:numPr>
+        <w:spacing w:line="256" w:lineRule="auto"/>
+        <w:jc w:val="both"/>
+        <w:outlineLvl w:val="1"/>
+      </w:pPr>
+      <w:r>
+        <w:t>Mejora la toma de decisiones: el análisis de grandes cantidades de datos puede ayudar a las empresas a tomar decisiones más informadas y basadas en datos.</w:t>
+      </w:r>
+    </w:p>
+    <w:p>
+      <w:pPr>
+        <w:pStyle w:val="Prrafodelista"/>
+        <w:ind w:left="567"/>
+        <w:jc w:val="both"/>
+        <w:outlineLvl w:val="1"/>
+      </w:pPr>
+    </w:p>
+    <w:p>
+      <w:pPr>
+        <w:pStyle w:val="Prrafodelista"/>
+        <w:numPr>
+          <w:ilvl w:val="0"/>
+          <w:numId w:val="14"/>
+        </w:numPr>
+        <w:spacing w:line="256" w:lineRule="auto"/>
+        <w:jc w:val="both"/>
+        <w:outlineLvl w:val="1"/>
+      </w:pPr>
+      <w:r>
+        <w:t>Reducción de costos: el análisis de Big Data puede ayudar a las empresas a identificar áreas de ineficiencia y reducir costos.</w:t>
+      </w:r>
+    </w:p>
+    <w:p>
+      <w:pPr>
+        <w:pStyle w:val="Prrafodelista"/>
+        <w:ind w:left="567"/>
+        <w:jc w:val="both"/>
+        <w:outlineLvl w:val="1"/>
+      </w:pPr>
+    </w:p>
+    <w:p>
+      <w:pPr>
+        <w:pStyle w:val="Prrafodelista"/>
+        <w:numPr>
+          <w:ilvl w:val="0"/>
+          <w:numId w:val="14"/>
+        </w:numPr>
+        <w:spacing w:line="256" w:lineRule="auto"/>
+        <w:jc w:val="both"/>
+        <w:outlineLvl w:val="1"/>
+      </w:pPr>
+      <w:r>
+        <w:t>Identificación de oportunidades de mercado: el Big Data puede ayudar a las empresas a identificar nuevas oportunidades de mercado al analizar las tendencias y los patrones de compra de los consumidores.</w:t>
+      </w:r>
+    </w:p>
+    <w:p>
+      <w:pPr>
+        <w:pStyle w:val="Prrafodelista"/>
+        <w:ind w:left="567"/>
+        <w:jc w:val="both"/>
+        <w:outlineLvl w:val="1"/>
+      </w:pPr>
+    </w:p>
+    <w:p>
+      <w:pPr>
+        <w:pStyle w:val="Prrafodelista"/>
+        <w:numPr>
+          <w:ilvl w:val="0"/>
+          <w:numId w:val="14"/>
+        </w:numPr>
+        <w:spacing w:line="256" w:lineRule="auto"/>
+        <w:jc w:val="both"/>
+        <w:outlineLvl w:val="1"/>
+      </w:pPr>
+      <w:r>
+        <w:t>Optimización de la cadena de suministro: el Big Data puede ayudar a las empresas a optimizar la cadena de suministro al analizar el rendimiento de los proveedores, la gestión de inventarios y la demanda del mercado.</w:t>
+      </w:r>
+    </w:p>
+    <w:p>
+      <w:pPr>
+        <w:pStyle w:val="Prrafodelista"/>
+        <w:ind w:left="567"/>
+        <w:jc w:val="both"/>
+        <w:outlineLvl w:val="1"/>
+      </w:pPr>
+    </w:p>
+    <w:p>
+      <w:pPr>
+        <w:pStyle w:val="Prrafodelista"/>
+        <w:numPr>
+          <w:ilvl w:val="0"/>
+          <w:numId w:val="14"/>
+        </w:numPr>
+        <w:spacing w:line="256" w:lineRule="auto"/>
+        <w:jc w:val="both"/>
+        <w:outlineLvl w:val="1"/>
+      </w:pPr>
+      <w:r>
+        <w:t>Personalización de la experiencia del cliente: el análisis de Big Data puede ayudar a las empresas a personalizar la experiencia del cliente al analizar los patrones de compra y los comportamientos de los consumidores.</w:t>
+      </w:r>
+    </w:p>
+    <w:p>
+      <w:pPr>
+        <w:pStyle w:val="Prrafodelista"/>
+        <w:ind w:left="567"/>
+        <w:jc w:val="both"/>
+        <w:outlineLvl w:val="1"/>
+      </w:pPr>
+    </w:p>
+    <w:p>
+      <w:pPr>
+        <w:pStyle w:val="Prrafodelista"/>
+        <w:numPr>
+          <w:ilvl w:val="0"/>
+          <w:numId w:val="14"/>
+        </w:numPr>
+        <w:spacing w:line="256" w:lineRule="auto"/>
+        <w:jc w:val="both"/>
+        <w:outlineLvl w:val="1"/>
+      </w:pPr>
+      <w:r>
+        <w:t>Mejora la seguridad: el análisis de Big Data puede ayudar a mejorar la seguridad al identificar patrones de comportamiento sospechosos y detectar posibles amenazas.</w:t>
+      </w:r>
+    </w:p>
+    <w:p>
+      <w:pPr>
+        <w:pStyle w:val="Prrafodelista"/>
+        <w:ind w:left="567"/>
+        <w:jc w:val="both"/>
+        <w:outlineLvl w:val="1"/>
+      </w:pPr>
+    </w:p>
+    <w:p>
+      <w:pPr>
+        <w:pStyle w:val="Prrafodelista"/>
+        <w:numPr>
+          <w:ilvl w:val="0"/>
+          <w:numId w:val="14"/>
+        </w:numPr>
+        <w:spacing w:line="256" w:lineRule="auto"/>
+        <w:jc w:val="both"/>
+        <w:outlineLvl w:val="1"/>
+      </w:pPr>
+      <w:r>
+        <w:t>Identificación de fraudes: el análisis de Big Data puede ayudar a detectar fraudes en transacciones financieras y prevenir posibles pérdidas.</w:t>
+      </w:r>
+    </w:p>
+    <w:p>
+      <w:pPr>
+        <w:pStyle w:val="Prrafodelista"/>
+        <w:ind w:left="567"/>
+        <w:jc w:val="both"/>
+        <w:outlineLvl w:val="1"/>
+      </w:pPr>
+    </w:p>
+    <w:p>
+      <w:pPr>
+        <w:pStyle w:val="Prrafodelista"/>
+        <w:numPr>
+          <w:ilvl w:val="0"/>
+          <w:numId w:val="14"/>
+        </w:numPr>
+        <w:spacing w:line="256" w:lineRule="auto"/>
+        <w:jc w:val="both"/>
+        <w:outlineLvl w:val="1"/>
+      </w:pPr>
+      <w:r>
+        <w:t>Mejora la eficacia del marketing: el Big Data puede ayudar a las empresas a mejorar la eficacia del marketing al identificar los canales de marketing más efectivos y al analizar el comportamiento de los consumidores.</w:t>
+      </w:r>
+    </w:p>
+    <w:p>
+      <w:pPr>
+        <w:pStyle w:val="Prrafodelista"/>
+        <w:ind w:left="567"/>
+        <w:jc w:val="both"/>
+        <w:outlineLvl w:val="1"/>
+      </w:pPr>
+    </w:p>
+    <w:p>
+      <w:pPr>
+        <w:pStyle w:val="Prrafodelista"/>
+        <w:numPr>
+          <w:ilvl w:val="0"/>
+          <w:numId w:val="14"/>
+        </w:numPr>
+        <w:spacing w:line="256" w:lineRule="auto"/>
+        <w:jc w:val="both"/>
+        <w:outlineLvl w:val="1"/>
+      </w:pPr>
+      <w:r>
+        <w:t>Identificación de tendencias de mercado: el Big Data puede ayudar a las empresas a identificar tendencias emergentes en el mercado al analizar grandes cantidades de datos.</w:t>
+      </w:r>
+    </w:p>
+    <w:p>
+      <w:pPr>
+        <w:pStyle w:val="Prrafodelista"/>
+        <w:ind w:left="567"/>
+        <w:jc w:val="both"/>
+        <w:outlineLvl w:val="1"/>
+      </w:pPr>
+    </w:p>
+    <w:p>
+      <w:pPr>
+        <w:pStyle w:val="Prrafodelista"/>
+        <w:numPr>
+          <w:ilvl w:val="0"/>
+          <w:numId w:val="14"/>
+        </w:numPr>
+        <w:spacing w:line="256" w:lineRule="auto"/>
+        <w:jc w:val="both"/>
+        <w:outlineLvl w:val="1"/>
+      </w:pPr>
+      <w:r>
+        <w:t>Mejora la calidad del producto: el Big Data puede ayudar a las empresas a mejorar la calidad del producto al analizar los comentarios de los clientes y la retroalimentación.</w:t>
+      </w:r>
+    </w:p>
+    <w:p>
+      <w:pPr>
+        <w:pStyle w:val="Prrafodelista"/>
+        <w:ind w:left="567"/>
+        <w:jc w:val="both"/>
+        <w:outlineLvl w:val="1"/>
+      </w:pPr>
+    </w:p>
+    <w:p>
+      <w:pPr>
+        <w:pStyle w:val="Prrafodelista"/>
+        <w:numPr>
+          <w:ilvl w:val="0"/>
+          <w:numId w:val="14"/>
+        </w:numPr>
+        <w:spacing w:line="256" w:lineRule="auto"/>
+        <w:jc w:val="both"/>
+        <w:outlineLvl w:val="1"/>
+      </w:pPr>
+      <w:r>
+        <w:lastRenderedPageBreak/>
+        <w:t>Aumento de la productividad: el análisis de Big Data puede ayudar a las empresas a aumentar la productividad al identificar áreas de ineficiencia y mejorar los procesos de negocio.</w:t>
+      </w:r>
+    </w:p>
+    <w:p>
+      <w:pPr>
+        <w:pStyle w:val="Prrafodelista"/>
+        <w:ind w:left="567"/>
+        <w:jc w:val="both"/>
+        <w:outlineLvl w:val="1"/>
+      </w:pPr>
+    </w:p>
+    <w:p>
+      <w:pPr>
+        <w:pStyle w:val="Prrafodelista"/>
+        <w:numPr>
+          <w:ilvl w:val="0"/>
+          <w:numId w:val="14"/>
+        </w:numPr>
+        <w:spacing w:line="256" w:lineRule="auto"/>
+        <w:jc w:val="both"/>
+        <w:outlineLvl w:val="1"/>
+      </w:pPr>
+      <w:r>
+        <w:t>Optimización de la publicidad:</w:t>
+      </w:r>
+      <w:r>
+        <w:t xml:space="preserve"> el Big Data puede ayudar a las empresas a optimizar la publicidad al analizar el comportamiento de los consumidores y la efectividad de las campañas publicitarias.</w:t>
+      </w:r>
+    </w:p>
+    <w:p>
+      <w:pPr>
+        <w:pStyle w:val="Prrafodelista"/>
+        <w:ind w:left="567"/>
+        <w:jc w:val="both"/>
+        <w:outlineLvl w:val="1"/>
+      </w:pPr>
+    </w:p>
+    <w:p>
+      <w:pPr>
+        <w:pStyle w:val="Prrafodelista"/>
+        <w:numPr>
+          <w:ilvl w:val="0"/>
+          <w:numId w:val="14"/>
+        </w:numPr>
+        <w:spacing w:line="256" w:lineRule="auto"/>
+        <w:jc w:val="both"/>
+        <w:outlineLvl w:val="1"/>
+      </w:pPr>
+      <w:r>
+        <w:t>Análisis de riesgos: el Big Data puede ayudar a las empresas a analizar los riesgos asociados con diferentes proyectos y decisiones empresariales.</w:t>
+      </w:r>
+    </w:p>
+    <w:p>
+      <w:pPr>
+        <w:pStyle w:val="Prrafodelista"/>
+        <w:ind w:left="567"/>
+        <w:jc w:val="both"/>
+        <w:outlineLvl w:val="1"/>
+      </w:pPr>
+    </w:p>
+    <w:p>
+      <w:pPr>
+        <w:pStyle w:val="Prrafodelista"/>
+        <w:numPr>
+          <w:ilvl w:val="0"/>
+          <w:numId w:val="14"/>
+        </w:numPr>
+        <w:spacing w:line="256" w:lineRule="auto"/>
+        <w:jc w:val="both"/>
+        <w:outlineLvl w:val="1"/>
+      </w:pPr>
+      <w:r>
+        <w:t>Identificación de problemas de calidad: el Big Data puede ayudar a las empresas a identificar problemas de calidad en los productos al analizar los datos de producción y los comentarios de los clientes.</w:t>
+      </w:r>
+    </w:p>
+    <w:p>
+      <w:pPr>
+        <w:pStyle w:val="Prrafodelista"/>
+        <w:ind w:left="567"/>
+        <w:jc w:val="both"/>
+        <w:outlineLvl w:val="1"/>
+      </w:pPr>
+    </w:p>
+    <w:p>
+      <w:pPr>
+        <w:pStyle w:val="Prrafodelista"/>
+        <w:numPr>
+          <w:ilvl w:val="0"/>
+          <w:numId w:val="14"/>
+        </w:numPr>
+        <w:spacing w:line="256" w:lineRule="auto"/>
+        <w:jc w:val="both"/>
+        <w:outlineLvl w:val="1"/>
+      </w:pPr>
+      <w:r>
+        <w:t>Mejora la eficacia de la investigación y el desarrollo: el Big Data puede ayudar a las empresas a mejorar la eficacia de la investigación y el desarrollo al analizar grandes cantidades de datos y descubrir nuevas oportunidades de innovación.</w:t>
+      </w:r>
+    </w:p>
+    <w:p>
+      <w:pPr>
+        <w:pStyle w:val="Prrafodelista"/>
+        <w:ind w:left="567"/>
+        <w:jc w:val="both"/>
+        <w:outlineLvl w:val="1"/>
+      </w:pPr>
+    </w:p>
+    <w:p>
+      <w:pPr>
+        <w:pStyle w:val="Prrafodelista"/>
+        <w:numPr>
+          <w:ilvl w:val="0"/>
+          <w:numId w:val="14"/>
+        </w:numPr>
+        <w:spacing w:line="256" w:lineRule="auto"/>
+        <w:jc w:val="both"/>
+        <w:outlineLvl w:val="1"/>
+      </w:pPr>
+      <w:r>
+        <w:t>Reducción de errores: el análisis de Big Data puede ayudar a reducir los errores en los procesos de negocio al identificar las áreas de ineficiencia.</w:t>
+      </w:r>
+    </w:p>
+    <w:p>
+      <w:pPr>
+        <w:pStyle w:val="Prrafodelista"/>
+        <w:ind w:left="207"/>
+        <w:outlineLvl w:val="1"/>
+      </w:pPr>
+    </w:p>
     <w:p>
       <w:pPr>
         <w:pStyle w:val="Prrafodelista"/>
@@ -4780,7 +5168,11 @@
         <w:t>en tablas</w:t>
       </w:r>
       <w:r>
-        <w:t xml:space="preserve"> y gráficas que permiten que el usuario interactúe con la información seleccionando períodos de estudio, tipologías de clientes o de productos o aquellas otras dimensiones que necesite visualizar la persona que consume la información, como puede verse en el video.</w:t>
+        <w:t xml:space="preserve"> y gráficas que permiten que el usuario interactúe con la información seleccionando períodos de estudio, tipologías de clientes o de productos o </w:t>
+      </w:r>
+      <w:r>
+        <w:lastRenderedPageBreak/>
+        <w:t>aquellas otras dimensiones que necesite visualizar la persona que consume la información, como puede verse en el video.</w:t>
       </w:r>
     </w:p>
     <w:p>
@@ -4848,7 +5240,6 @@
           <w:b/>
           <w:bCs/>
         </w:rPr>
-        <w:lastRenderedPageBreak/>
         <w:t xml:space="preserve">Ventajas de </w:t>
       </w:r>
       <w:proofErr w:type="spellStart"/>
@@ -5087,6 +5478,7 @@
         <w:jc w:val="both"/>
       </w:pPr>
       <w:r>
+        <w:lastRenderedPageBreak/>
         <w:t xml:space="preserve">Integración limitada con otras herramientas: Aunque </w:t>
       </w:r>
       <w:proofErr w:type="spellStart"/>
@@ -5162,7 +5554,6 @@
           <w:b/>
           <w:bCs/>
         </w:rPr>
-        <w:lastRenderedPageBreak/>
         <w:t>¿Cómo funciona?</w:t>
       </w:r>
     </w:p>
@@ -5460,9 +5851,7 @@
         </w:numPr>
         <w:jc w:val="both"/>
       </w:pPr>
-      <w:proofErr w:type="gramStart"/>
-      <w:r>
-        <w:lastRenderedPageBreak/>
+      <w:r>
         <w:t xml:space="preserve">Business </w:t>
       </w:r>
       <w:proofErr w:type="spellStart"/>
@@ -5470,7 +5859,6 @@
         <w:t>Intelligence</w:t>
       </w:r>
       <w:proofErr w:type="spellEnd"/>
-      <w:proofErr w:type="gramEnd"/>
     </w:p>
     <w:p>
       <w:pPr>
@@ -5648,7 +6036,7 @@
 </file>
 
 <file path=word/endnotes.xml><?xml version="1.0" encoding="utf-8"?>
-<w:endnotes xmlns:wpc="http://schemas.microsoft.com/office/word/2010/wordprocessingCanvas" xmlns:cx="http://schemas.microsoft.com/office/drawing/2014/chartex" xmlns:cx1="http://schemas.microsoft.com/office/drawing/2015/9/8/chartex" xmlns:cx2="http://schemas.microsoft.com/office/drawing/2015/10/21/chartex" xmlns:cx3="http://schemas.microsoft.com/office/drawing/2016/5/9/chartex" xmlns:cx4="http://schemas.microsoft.com/office/drawing/2016/5/10/chartex" xmlns:cx5="http://schemas.microsoft.com/office/drawing/2016/5/11/chartex" xmlns:cx6="http://schemas.microsoft.com/office/drawing/2016/5/12/chartex" xmlns:cx7="http://schemas.microsoft.com/office/drawing/2016/5/13/chartex" xmlns:cx8="http://schemas.microsoft.com/office/drawing/2016/5/14/chartex" xmlns:mc="http://schemas.openxmlformats.org/markup-compatibility/2006" xmlns:aink="http://schemas.microsoft.com/office/drawing/2016/ink" xmlns:am3d="http://schemas.microsoft.com/office/drawing/2017/model3d" xmlns:o="urn:schemas-microsoft-com:office:office" xmlns:oel="http://schemas.microsoft.com/office/2019/extlst" xmlns:r="http://schemas.openxmlformats.org/officeDocument/2006/relationships" xmlns:m="http://schemas.openxmlformats.org/officeDocument/2006/math" xmlns:v="urn:schemas-microsoft-com:vml" xmlns:wp14="http://schemas.microsoft.com/office/word/2010/wordprocessingDrawing" xmlns:wp="http://schemas.openxmlformats.org/drawingml/2006/wordprocessingDrawing" xmlns:w10="urn:schemas-microsoft-com:office:word" xmlns:w="http://schemas.openxmlformats.org/wordprocessingml/2006/main" xmlns:w14="http://schemas.microsoft.com/office/word/2010/wordml" xmlns:w15="http://schemas.microsoft.com/office/word/2012/wordml" xmlns:w16cex="http://schemas.microsoft.com/office/word/2018/wordml/cex" xmlns:w16cid="http://schemas.microsoft.com/office/word/2016/wordml/cid" xmlns:w16="http://schemas.microsoft.com/office/word/2018/wordml" xmlns:w16sdtdh="http://schemas.microsoft.com/office/word/2020/wordml/sdtdatahash" xmlns:w16se="http://schemas.microsoft.com/office/word/2015/wordml/symex" xmlns:wpg="http://schemas.microsoft.com/office/word/2010/wordprocessingGroup" xmlns:wpi="http://schemas.microsoft.com/office/word/2010/wordprocessingInk" xmlns:wne="http://schemas.microsoft.com/office/word/2006/wordml" xmlns:wps="http://schemas.microsoft.com/office/word/2010/wordprocessingShape" mc:Ignorable="w14 w15 w16se w16cid w16 w16cex w16sdtdh wp14">
+<w:endnotes xmlns:wpc="http://schemas.microsoft.com/office/word/2010/wordprocessingCanvas" xmlns:cx="http://schemas.microsoft.com/office/drawing/2014/chartex" xmlns:cx1="http://schemas.microsoft.com/office/drawing/2015/9/8/chartex" xmlns:cx2="http://schemas.microsoft.com/office/drawing/2015/10/21/chartex" xmlns:cx3="http://schemas.microsoft.com/office/drawing/2016/5/9/chartex" xmlns:cx4="http://schemas.microsoft.com/office/drawing/2016/5/10/chartex" xmlns:cx5="http://schemas.microsoft.com/office/drawing/2016/5/11/chartex" xmlns:cx6="http://schemas.microsoft.com/office/drawing/2016/5/12/chartex" xmlns:cx7="http://schemas.microsoft.com/office/drawing/2016/5/13/chartex" xmlns:cx8="http://schemas.microsoft.com/office/drawing/2016/5/14/chartex" xmlns:mc="http://schemas.openxmlformats.org/markup-compatibility/2006" xmlns:aink="http://schemas.microsoft.com/office/drawing/2016/ink" xmlns:am3d="http://schemas.microsoft.com/office/drawing/2017/model3d" xmlns:o="urn:schemas-microsoft-com:office:office" xmlns:r="http://schemas.openxmlformats.org/officeDocument/2006/relationships" xmlns:m="http://schemas.openxmlformats.org/officeDocument/2006/math" xmlns:v="urn:schemas-microsoft-com:vml" xmlns:wp14="http://schemas.microsoft.com/office/word/2010/wordprocessingDrawing" xmlns:wp="http://schemas.openxmlformats.org/drawingml/2006/wordprocessingDrawing" xmlns:w10="urn:schemas-microsoft-com:office:word" xmlns:w="http://schemas.openxmlformats.org/wordprocessingml/2006/main" xmlns:w14="http://schemas.microsoft.com/office/word/2010/wordml" xmlns:w15="http://schemas.microsoft.com/office/word/2012/wordml" xmlns:w16cex="http://schemas.microsoft.com/office/word/2018/wordml/cex" xmlns:w16cid="http://schemas.microsoft.com/office/word/2016/wordml/cid" xmlns:w16="http://schemas.microsoft.com/office/word/2018/wordml" xmlns:w16sdtdh="http://schemas.microsoft.com/office/word/2020/wordml/sdtdatahash" xmlns:w16se="http://schemas.microsoft.com/office/word/2015/wordml/symex" xmlns:wpg="http://schemas.microsoft.com/office/word/2010/wordprocessingGroup" xmlns:wpi="http://schemas.microsoft.com/office/word/2010/wordprocessingInk" xmlns:wne="http://schemas.microsoft.com/office/word/2006/wordml" xmlns:wps="http://schemas.microsoft.com/office/word/2010/wordprocessingShape" mc:Ignorable="w14 w15 w16se w16cid w16 w16cex w16sdtdh wp14">
   <w:endnote w:type="separator" w:id="-1">
     <w:p>
       <w:pPr>
@@ -5673,7 +6061,7 @@
 </file>
 
 <file path=word/footnotes.xml><?xml version="1.0" encoding="utf-8"?>
-<w:footnotes xmlns:wpc="http://schemas.microsoft.com/office/word/2010/wordprocessingCanvas" xmlns:cx="http://schemas.microsoft.com/office/drawing/2014/chartex" xmlns:cx1="http://schemas.microsoft.com/office/drawing/2015/9/8/chartex" xmlns:cx2="http://schemas.microsoft.com/office/drawing/2015/10/21/chartex" xmlns:cx3="http://schemas.microsoft.com/office/drawing/2016/5/9/chartex" xmlns:cx4="http://schemas.microsoft.com/office/drawing/2016/5/10/chartex" xmlns:cx5="http://schemas.microsoft.com/office/drawing/2016/5/11/chartex" xmlns:cx6="http://schemas.microsoft.com/office/drawing/2016/5/12/chartex" xmlns:cx7="http://schemas.microsoft.com/office/drawing/2016/5/13/chartex" xmlns:cx8="http://schemas.microsoft.com/office/drawing/2016/5/14/chartex" xmlns:mc="http://schemas.openxmlformats.org/markup-compatibility/2006" xmlns:aink="http://schemas.microsoft.com/office/drawing/2016/ink" xmlns:am3d="http://schemas.microsoft.com/office/drawing/2017/model3d" xmlns:o="urn:schemas-microsoft-com:office:office" xmlns:oel="http://schemas.microsoft.com/office/2019/extlst" xmlns:r="http://schemas.openxmlformats.org/officeDocument/2006/relationships" xmlns:m="http://schemas.openxmlformats.org/officeDocument/2006/math" xmlns:v="urn:schemas-microsoft-com:vml" xmlns:wp14="http://schemas.microsoft.com/office/word/2010/wordprocessingDrawing" xmlns:wp="http://schemas.openxmlformats.org/drawingml/2006/wordprocessingDrawing" xmlns:w10="urn:schemas-microsoft-com:office:word" xmlns:w="http://schemas.openxmlformats.org/wordprocessingml/2006/main" xmlns:w14="http://schemas.microsoft.com/office/word/2010/wordml" xmlns:w15="http://schemas.microsoft.com/office/word/2012/wordml" xmlns:w16cex="http://schemas.microsoft.com/office/word/2018/wordml/cex" xmlns:w16cid="http://schemas.microsoft.com/office/word/2016/wordml/cid" xmlns:w16="http://schemas.microsoft.com/office/word/2018/wordml" xmlns:w16sdtdh="http://schemas.microsoft.com/office/word/2020/wordml/sdtdatahash" xmlns:w16se="http://schemas.microsoft.com/office/word/2015/wordml/symex" xmlns:wpg="http://schemas.microsoft.com/office/word/2010/wordprocessingGroup" xmlns:wpi="http://schemas.microsoft.com/office/word/2010/wordprocessingInk" xmlns:wne="http://schemas.microsoft.com/office/word/2006/wordml" xmlns:wps="http://schemas.microsoft.com/office/word/2010/wordprocessingShape" mc:Ignorable="w14 w15 w16se w16cid w16 w16cex w16sdtdh wp14">
+<w:footnotes xmlns:wpc="http://schemas.microsoft.com/office/word/2010/wordprocessingCanvas" xmlns:cx="http://schemas.microsoft.com/office/drawing/2014/chartex" xmlns:cx1="http://schemas.microsoft.com/office/drawing/2015/9/8/chartex" xmlns:cx2="http://schemas.microsoft.com/office/drawing/2015/10/21/chartex" xmlns:cx3="http://schemas.microsoft.com/office/drawing/2016/5/9/chartex" xmlns:cx4="http://schemas.microsoft.com/office/drawing/2016/5/10/chartex" xmlns:cx5="http://schemas.microsoft.com/office/drawing/2016/5/11/chartex" xmlns:cx6="http://schemas.microsoft.com/office/drawing/2016/5/12/chartex" xmlns:cx7="http://schemas.microsoft.com/office/drawing/2016/5/13/chartex" xmlns:cx8="http://schemas.microsoft.com/office/drawing/2016/5/14/chartex" xmlns:mc="http://schemas.openxmlformats.org/markup-compatibility/2006" xmlns:aink="http://schemas.microsoft.com/office/drawing/2016/ink" xmlns:am3d="http://schemas.microsoft.com/office/drawing/2017/model3d" xmlns:o="urn:schemas-microsoft-com:office:office" xmlns:r="http://schemas.openxmlformats.org/officeDocument/2006/relationships" xmlns:m="http://schemas.openxmlformats.org/officeDocument/2006/math" xmlns:v="urn:schemas-microsoft-com:vml" xmlns:wp14="http://schemas.microsoft.com/office/word/2010/wordprocessingDrawing" xmlns:wp="http://schemas.openxmlformats.org/drawingml/2006/wordprocessingDrawing" xmlns:w10="urn:schemas-microsoft-com:office:word" xmlns:w="http://schemas.openxmlformats.org/wordprocessingml/2006/main" xmlns:w14="http://schemas.microsoft.com/office/word/2010/wordml" xmlns:w15="http://schemas.microsoft.com/office/word/2012/wordml" xmlns:w16cex="http://schemas.microsoft.com/office/word/2018/wordml/cex" xmlns:w16cid="http://schemas.microsoft.com/office/word/2016/wordml/cid" xmlns:w16="http://schemas.microsoft.com/office/word/2018/wordml" xmlns:w16sdtdh="http://schemas.microsoft.com/office/word/2020/wordml/sdtdatahash" xmlns:w16se="http://schemas.microsoft.com/office/word/2015/wordml/symex" xmlns:wpg="http://schemas.microsoft.com/office/word/2010/wordprocessingGroup" xmlns:wpi="http://schemas.microsoft.com/office/word/2010/wordprocessingInk" xmlns:wne="http://schemas.microsoft.com/office/word/2006/wordml" xmlns:wps="http://schemas.microsoft.com/office/word/2010/wordprocessingShape" mc:Ignorable="w14 w15 w16se w16cid w16 w16cex w16sdtdh wp14">
   <w:footnote w:type="separator" w:id="-1">
     <w:p>
       <w:pPr>
@@ -5765,7 +6153,7 @@
 </file>
 
 <file path=word/numbering.xml><?xml version="1.0" encoding="utf-8"?>
-<w:numbering xmlns:wpc="http://schemas.microsoft.com/office/word/2010/wordprocessingCanvas" xmlns:cx="http://schemas.microsoft.com/office/drawing/2014/chartex" xmlns:cx1="http://schemas.microsoft.com/office/drawing/2015/9/8/chartex" xmlns:cx2="http://schemas.microsoft.com/office/drawing/2015/10/21/chartex" xmlns:cx3="http://schemas.microsoft.com/office/drawing/2016/5/9/chartex" xmlns:cx4="http://schemas.microsoft.com/office/drawing/2016/5/10/chartex" xmlns:cx5="http://schemas.microsoft.com/office/drawing/2016/5/11/chartex" xmlns:cx6="http://schemas.microsoft.com/office/drawing/2016/5/12/chartex" xmlns:cx7="http://schemas.microsoft.com/office/drawing/2016/5/13/chartex" xmlns:cx8="http://schemas.microsoft.com/office/drawing/2016/5/14/chartex" xmlns:mc="http://schemas.openxmlformats.org/markup-compatibility/2006" xmlns:aink="http://schemas.microsoft.com/office/drawing/2016/ink" xmlns:am3d="http://schemas.microsoft.com/office/drawing/2017/model3d" xmlns:o="urn:schemas-microsoft-com:office:office" xmlns:oel="http://schemas.microsoft.com/office/2019/extlst" xmlns:r="http://schemas.openxmlformats.org/officeDocument/2006/relationships" xmlns:m="http://schemas.openxmlformats.org/officeDocument/2006/math" xmlns:v="urn:schemas-microsoft-com:vml" xmlns:wp14="http://schemas.microsoft.com/office/word/2010/wordprocessingDrawing" xmlns:wp="http://schemas.openxmlformats.org/drawingml/2006/wordprocessingDrawing" xmlns:w10="urn:schemas-microsoft-com:office:word" xmlns:w="http://schemas.openxmlformats.org/wordprocessingml/2006/main" xmlns:w14="http://schemas.microsoft.com/office/word/2010/wordml" xmlns:w15="http://schemas.microsoft.com/office/word/2012/wordml" xmlns:w16cex="http://schemas.microsoft.com/office/word/2018/wordml/cex" xmlns:w16cid="http://schemas.microsoft.com/office/word/2016/wordml/cid" xmlns:w16="http://schemas.microsoft.com/office/word/2018/wordml" xmlns:w16sdtdh="http://schemas.microsoft.com/office/word/2020/wordml/sdtdatahash" xmlns:w16se="http://schemas.microsoft.com/office/word/2015/wordml/symex" xmlns:wpg="http://schemas.microsoft.com/office/word/2010/wordprocessingGroup" xmlns:wpi="http://schemas.microsoft.com/office/word/2010/wordprocessingInk" xmlns:wne="http://schemas.microsoft.com/office/word/2006/wordml" xmlns:wps="http://schemas.microsoft.com/office/word/2010/wordprocessingShape" mc:Ignorable="w14 w15 w16se w16cid w16 w16cex w16sdtdh wp14">
+<w:numbering xmlns:wpc="http://schemas.microsoft.com/office/word/2010/wordprocessingCanvas" xmlns:cx="http://schemas.microsoft.com/office/drawing/2014/chartex" xmlns:cx1="http://schemas.microsoft.com/office/drawing/2015/9/8/chartex" xmlns:cx2="http://schemas.microsoft.com/office/drawing/2015/10/21/chartex" xmlns:cx3="http://schemas.microsoft.com/office/drawing/2016/5/9/chartex" xmlns:cx4="http://schemas.microsoft.com/office/drawing/2016/5/10/chartex" xmlns:cx5="http://schemas.microsoft.com/office/drawing/2016/5/11/chartex" xmlns:cx6="http://schemas.microsoft.com/office/drawing/2016/5/12/chartex" xmlns:cx7="http://schemas.microsoft.com/office/drawing/2016/5/13/chartex" xmlns:cx8="http://schemas.microsoft.com/office/drawing/2016/5/14/chartex" xmlns:mc="http://schemas.openxmlformats.org/markup-compatibility/2006" xmlns:aink="http://schemas.microsoft.com/office/drawing/2016/ink" xmlns:am3d="http://schemas.microsoft.com/office/drawing/2017/model3d" xmlns:o="urn:schemas-microsoft-com:office:office" xmlns:r="http://schemas.openxmlformats.org/officeDocument/2006/relationships" xmlns:m="http://schemas.openxmlformats.org/officeDocument/2006/math" xmlns:v="urn:schemas-microsoft-com:vml" xmlns:wp14="http://schemas.microsoft.com/office/word/2010/wordprocessingDrawing" xmlns:wp="http://schemas.openxmlformats.org/drawingml/2006/wordprocessingDrawing" xmlns:w10="urn:schemas-microsoft-com:office:word" xmlns:w="http://schemas.openxmlformats.org/wordprocessingml/2006/main" xmlns:w14="http://schemas.microsoft.com/office/word/2010/wordml" xmlns:w15="http://schemas.microsoft.com/office/word/2012/wordml" xmlns:w16cex="http://schemas.microsoft.com/office/word/2018/wordml/cex" xmlns:w16cid="http://schemas.microsoft.com/office/word/2016/wordml/cid" xmlns:w16="http://schemas.microsoft.com/office/word/2018/wordml" xmlns:w16sdtdh="http://schemas.microsoft.com/office/word/2020/wordml/sdtdatahash" xmlns:w16se="http://schemas.microsoft.com/office/word/2015/wordml/symex" xmlns:wpg="http://schemas.microsoft.com/office/word/2010/wordprocessingGroup" xmlns:wpi="http://schemas.microsoft.com/office/word/2010/wordprocessingInk" xmlns:wne="http://schemas.microsoft.com/office/word/2006/wordml" xmlns:wps="http://schemas.microsoft.com/office/word/2010/wordprocessingShape" mc:Ignorable="w14 w15 w16se w16cid w16 w16cex w16sdtdh wp14">
   <w:abstractNum w:abstractNumId="0" w15:restartNumberingAfterBreak="0">
     <w:nsid w:val="055B2F3E"/>
     <w:multiLevelType w:val="hybridMultilevel"/>
@@ -5880,6 +6268,92 @@
     </w:lvl>
   </w:abstractNum>
   <w:abstractNum w:abstractNumId="1" w15:restartNumberingAfterBreak="0">
+    <w:nsid w:val="0B710CCB"/>
+    <w:multiLevelType w:val="hybridMultilevel"/>
+    <w:tmpl w:val="CFA6CB84"/>
+    <w:lvl w:ilvl="0" w:tplc="240A000F">
+      <w:start w:val="1"/>
+      <w:numFmt w:val="decimal"/>
+      <w:lvlText w:val="%1."/>
+      <w:lvlJc w:val="left"/>
+      <w:pPr>
+        <w:ind w:left="1287" w:hanging="360"/>
+      </w:pPr>
+    </w:lvl>
+    <w:lvl w:ilvl="1" w:tplc="240A0019">
+      <w:start w:val="1"/>
+      <w:numFmt w:val="lowerLetter"/>
+      <w:lvlText w:val="%2."/>
+      <w:lvlJc w:val="left"/>
+      <w:pPr>
+        <w:ind w:left="2007" w:hanging="360"/>
+      </w:pPr>
+    </w:lvl>
+    <w:lvl w:ilvl="2" w:tplc="240A001B">
+      <w:start w:val="1"/>
+      <w:numFmt w:val="lowerRoman"/>
+      <w:lvlText w:val="%3."/>
+      <w:lvlJc w:val="right"/>
+      <w:pPr>
+        <w:ind w:left="2727" w:hanging="180"/>
+      </w:pPr>
+    </w:lvl>
+    <w:lvl w:ilvl="3" w:tplc="240A000F">
+      <w:start w:val="1"/>
+      <w:numFmt w:val="decimal"/>
+      <w:lvlText w:val="%4."/>
+      <w:lvlJc w:val="left"/>
+      <w:pPr>
+        <w:ind w:left="3447" w:hanging="360"/>
+      </w:pPr>
+    </w:lvl>
+    <w:lvl w:ilvl="4" w:tplc="240A0019">
+      <w:start w:val="1"/>
+      <w:numFmt w:val="lowerLetter"/>
+      <w:lvlText w:val="%5."/>
+      <w:lvlJc w:val="left"/>
+      <w:pPr>
+        <w:ind w:left="4167" w:hanging="360"/>
+      </w:pPr>
+    </w:lvl>
+    <w:lvl w:ilvl="5" w:tplc="240A001B">
+      <w:start w:val="1"/>
+      <w:numFmt w:val="lowerRoman"/>
+      <w:lvlText w:val="%6."/>
+      <w:lvlJc w:val="right"/>
+      <w:pPr>
+        <w:ind w:left="4887" w:hanging="180"/>
+      </w:pPr>
+    </w:lvl>
+    <w:lvl w:ilvl="6" w:tplc="240A000F">
+      <w:start w:val="1"/>
+      <w:numFmt w:val="decimal"/>
+      <w:lvlText w:val="%7."/>
+      <w:lvlJc w:val="left"/>
+      <w:pPr>
+        <w:ind w:left="5607" w:hanging="360"/>
+      </w:pPr>
+    </w:lvl>
+    <w:lvl w:ilvl="7" w:tplc="240A0019">
+      <w:start w:val="1"/>
+      <w:numFmt w:val="lowerLetter"/>
+      <w:lvlText w:val="%8."/>
+      <w:lvlJc w:val="left"/>
+      <w:pPr>
+        <w:ind w:left="6327" w:hanging="360"/>
+      </w:pPr>
+    </w:lvl>
+    <w:lvl w:ilvl="8" w:tplc="240A001B">
+      <w:start w:val="1"/>
+      <w:numFmt w:val="lowerRoman"/>
+      <w:lvlText w:val="%9."/>
+      <w:lvlJc w:val="right"/>
+      <w:pPr>
+        <w:ind w:left="7047" w:hanging="180"/>
+      </w:pPr>
+    </w:lvl>
+  </w:abstractNum>
+  <w:abstractNum w:abstractNumId="2" w15:restartNumberingAfterBreak="0">
     <w:nsid w:val="18D01D39"/>
     <w:multiLevelType w:val="multilevel"/>
     <w:tmpl w:val="B7582966"/>
@@ -5992,7 +6466,7 @@
       </w:rPr>
     </w:lvl>
   </w:abstractNum>
-  <w:abstractNum w:abstractNumId="2" w15:restartNumberingAfterBreak="0">
+  <w:abstractNum w:abstractNumId="3" w15:restartNumberingAfterBreak="0">
     <w:nsid w:val="20813722"/>
     <w:multiLevelType w:val="hybridMultilevel"/>
     <w:tmpl w:val="0D76E18E"/>
@@ -6105,7 +6579,7 @@
       </w:rPr>
     </w:lvl>
   </w:abstractNum>
-  <w:abstractNum w:abstractNumId="3" w15:restartNumberingAfterBreak="0">
+  <w:abstractNum w:abstractNumId="4" w15:restartNumberingAfterBreak="0">
     <w:nsid w:val="21DD569C"/>
     <w:multiLevelType w:val="hybridMultilevel"/>
     <w:tmpl w:val="F1862C6C"/>
@@ -6218,7 +6692,7 @@
       </w:rPr>
     </w:lvl>
   </w:abstractNum>
-  <w:abstractNum w:abstractNumId="4" w15:restartNumberingAfterBreak="0">
+  <w:abstractNum w:abstractNumId="5" w15:restartNumberingAfterBreak="0">
     <w:nsid w:val="28E64906"/>
     <w:multiLevelType w:val="hybridMultilevel"/>
     <w:tmpl w:val="CDBEA512"/>
@@ -6330,7 +6804,7 @@
       </w:rPr>
     </w:lvl>
   </w:abstractNum>
-  <w:abstractNum w:abstractNumId="5" w15:restartNumberingAfterBreak="0">
+  <w:abstractNum w:abstractNumId="6" w15:restartNumberingAfterBreak="0">
     <w:nsid w:val="2B5809A5"/>
     <w:multiLevelType w:val="hybridMultilevel"/>
     <w:tmpl w:val="92904586"/>
@@ -6419,7 +6893,7 @@
       </w:pPr>
     </w:lvl>
   </w:abstractNum>
-  <w:abstractNum w:abstractNumId="6" w15:restartNumberingAfterBreak="0">
+  <w:abstractNum w:abstractNumId="7" w15:restartNumberingAfterBreak="0">
     <w:nsid w:val="3FDF1392"/>
     <w:multiLevelType w:val="hybridMultilevel"/>
     <w:tmpl w:val="F604AAA6"/>
@@ -6531,7 +7005,7 @@
       </w:rPr>
     </w:lvl>
   </w:abstractNum>
-  <w:abstractNum w:abstractNumId="7" w15:restartNumberingAfterBreak="0">
+  <w:abstractNum w:abstractNumId="8" w15:restartNumberingAfterBreak="0">
     <w:nsid w:val="41355854"/>
     <w:multiLevelType w:val="hybridMultilevel"/>
     <w:tmpl w:val="BBE03138"/>
@@ -6644,7 +7118,7 @@
       </w:rPr>
     </w:lvl>
   </w:abstractNum>
-  <w:abstractNum w:abstractNumId="8" w15:restartNumberingAfterBreak="0">
+  <w:abstractNum w:abstractNumId="9" w15:restartNumberingAfterBreak="0">
     <w:nsid w:val="4582622C"/>
     <w:multiLevelType w:val="hybridMultilevel"/>
     <w:tmpl w:val="F60CDA3A"/>
@@ -6730,7 +7204,7 @@
       </w:pPr>
     </w:lvl>
   </w:abstractNum>
-  <w:abstractNum w:abstractNumId="9" w15:restartNumberingAfterBreak="0">
+  <w:abstractNum w:abstractNumId="10" w15:restartNumberingAfterBreak="0">
     <w:nsid w:val="6E8A7F06"/>
     <w:multiLevelType w:val="hybridMultilevel"/>
     <w:tmpl w:val="A6768DAC"/>
@@ -6843,7 +7317,7 @@
       </w:rPr>
     </w:lvl>
   </w:abstractNum>
-  <w:abstractNum w:abstractNumId="10" w15:restartNumberingAfterBreak="0">
+  <w:abstractNum w:abstractNumId="11" w15:restartNumberingAfterBreak="0">
     <w:nsid w:val="727F4672"/>
     <w:multiLevelType w:val="hybridMultilevel"/>
     <w:tmpl w:val="89BEC084"/>
@@ -6929,7 +7403,7 @@
       </w:pPr>
     </w:lvl>
   </w:abstractNum>
-  <w:abstractNum w:abstractNumId="11" w15:restartNumberingAfterBreak="0">
+  <w:abstractNum w:abstractNumId="12" w15:restartNumberingAfterBreak="0">
     <w:nsid w:val="76F445CE"/>
     <w:multiLevelType w:val="multilevel"/>
     <w:tmpl w:val="735E594C"/>
@@ -7050,7 +7524,7 @@
       </w:rPr>
     </w:lvl>
   </w:abstractNum>
-  <w:abstractNum w:abstractNumId="12" w15:restartNumberingAfterBreak="0">
+  <w:abstractNum w:abstractNumId="13" w15:restartNumberingAfterBreak="0">
     <w:nsid w:val="79237D57"/>
     <w:multiLevelType w:val="hybridMultilevel"/>
     <w:tmpl w:val="A2A62BFA"/>
@@ -7163,44 +7637,74 @@
       </w:rPr>
     </w:lvl>
   </w:abstractNum>
-  <w:num w:numId="1" w16cid:durableId="1073118993">
+  <w:num w:numId="1">
+    <w:abstractNumId w:val="11"/>
+  </w:num>
+  <w:num w:numId="2">
+    <w:abstractNumId w:val="2"/>
+  </w:num>
+  <w:num w:numId="3">
+    <w:abstractNumId w:val="12"/>
+  </w:num>
+  <w:num w:numId="4">
+    <w:abstractNumId w:val="6"/>
+  </w:num>
+  <w:num w:numId="5">
+    <w:abstractNumId w:val="9"/>
+  </w:num>
+  <w:num w:numId="6">
+    <w:abstractNumId w:val="5"/>
+  </w:num>
+  <w:num w:numId="7">
+    <w:abstractNumId w:val="7"/>
+  </w:num>
+  <w:num w:numId="8">
+    <w:abstractNumId w:val="8"/>
+  </w:num>
+  <w:num w:numId="9">
+    <w:abstractNumId w:val="3"/>
+  </w:num>
+  <w:num w:numId="10">
+    <w:abstractNumId w:val="13"/>
+  </w:num>
+  <w:num w:numId="11">
+    <w:abstractNumId w:val="4"/>
+  </w:num>
+  <w:num w:numId="12">
     <w:abstractNumId w:val="10"/>
   </w:num>
-  <w:num w:numId="2" w16cid:durableId="1076124562">
+  <w:num w:numId="13">
+    <w:abstractNumId w:val="0"/>
+  </w:num>
+  <w:num w:numId="14">
     <w:abstractNumId w:val="1"/>
-  </w:num>
-  <w:num w:numId="3" w16cid:durableId="20009333">
-    <w:abstractNumId w:val="11"/>
-  </w:num>
-  <w:num w:numId="4" w16cid:durableId="785807726">
-    <w:abstractNumId w:val="5"/>
-  </w:num>
-  <w:num w:numId="5" w16cid:durableId="2142574141">
-    <w:abstractNumId w:val="8"/>
-  </w:num>
-  <w:num w:numId="6" w16cid:durableId="990867041">
-    <w:abstractNumId w:val="4"/>
-  </w:num>
-  <w:num w:numId="7" w16cid:durableId="317463231">
-    <w:abstractNumId w:val="6"/>
-  </w:num>
-  <w:num w:numId="8" w16cid:durableId="1957253840">
-    <w:abstractNumId w:val="7"/>
-  </w:num>
-  <w:num w:numId="9" w16cid:durableId="1581525504">
-    <w:abstractNumId w:val="2"/>
-  </w:num>
-  <w:num w:numId="10" w16cid:durableId="529951340">
-    <w:abstractNumId w:val="12"/>
-  </w:num>
-  <w:num w:numId="11" w16cid:durableId="505443086">
-    <w:abstractNumId w:val="3"/>
-  </w:num>
-  <w:num w:numId="12" w16cid:durableId="1118911437">
-    <w:abstractNumId w:val="9"/>
-  </w:num>
-  <w:num w:numId="13" w16cid:durableId="1166625449">
-    <w:abstractNumId w:val="0"/>
+    <w:lvlOverride w:ilvl="0">
+      <w:startOverride w:val="1"/>
+    </w:lvlOverride>
+    <w:lvlOverride w:ilvl="1">
+      <w:startOverride w:val="1"/>
+    </w:lvlOverride>
+    <w:lvlOverride w:ilvl="2">
+      <w:startOverride w:val="1"/>
+    </w:lvlOverride>
+    <w:lvlOverride w:ilvl="3">
+      <w:startOverride w:val="1"/>
+    </w:lvlOverride>
+    <w:lvlOverride w:ilvl="4">
+      <w:startOverride w:val="1"/>
+    </w:lvlOverride>
+    <w:lvlOverride w:ilvl="5">
+      <w:startOverride w:val="1"/>
+    </w:lvlOverride>
+    <w:lvlOverride w:ilvl="6">
+      <w:startOverride w:val="1"/>
+    </w:lvlOverride>
+    <w:lvlOverride w:ilvl="7">
+      <w:startOverride w:val="1"/>
+    </w:lvlOverride>
+    <w:lvlOverride w:ilvl="8">
+      <w:startOverride w:val="1"/>
+    </w:lvlOverride>
   </w:num>
 </w:numbering>
 </file>

</xml_diff>

<commit_message>
Actualizacion Angelo Rios 03-0302023
</commit_message>
<xml_diff>
--- a/Estado del Arte del BigData.docx
+++ b/Estado del Arte del BigData.docx
@@ -1,6 +1,6 @@
 
 <file path=word/document.xml><?xml version="1.0" encoding="utf-8"?>
-<w:document xmlns:wpc="http://schemas.microsoft.com/office/word/2010/wordprocessingCanvas" xmlns:cx="http://schemas.microsoft.com/office/drawing/2014/chartex" xmlns:cx1="http://schemas.microsoft.com/office/drawing/2015/9/8/chartex" xmlns:cx2="http://schemas.microsoft.com/office/drawing/2015/10/21/chartex" xmlns:cx3="http://schemas.microsoft.com/office/drawing/2016/5/9/chartex" xmlns:cx4="http://schemas.microsoft.com/office/drawing/2016/5/10/chartex" xmlns:cx5="http://schemas.microsoft.com/office/drawing/2016/5/11/chartex" xmlns:cx6="http://schemas.microsoft.com/office/drawing/2016/5/12/chartex" xmlns:cx7="http://schemas.microsoft.com/office/drawing/2016/5/13/chartex" xmlns:cx8="http://schemas.microsoft.com/office/drawing/2016/5/14/chartex" xmlns:mc="http://schemas.openxmlformats.org/markup-compatibility/2006" xmlns:aink="http://schemas.microsoft.com/office/drawing/2016/ink" xmlns:am3d="http://schemas.microsoft.com/office/drawing/2017/model3d" xmlns:o="urn:schemas-microsoft-com:office:office" xmlns:r="http://schemas.openxmlformats.org/officeDocument/2006/relationships" xmlns:m="http://schemas.openxmlformats.org/officeDocument/2006/math" xmlns:v="urn:schemas-microsoft-com:vml" xmlns:wp14="http://schemas.microsoft.com/office/word/2010/wordprocessingDrawing" xmlns:wp="http://schemas.openxmlformats.org/drawingml/2006/wordprocessingDrawing" xmlns:w10="urn:schemas-microsoft-com:office:word" xmlns:w="http://schemas.openxmlformats.org/wordprocessingml/2006/main" xmlns:w14="http://schemas.microsoft.com/office/word/2010/wordml" xmlns:w15="http://schemas.microsoft.com/office/word/2012/wordml" xmlns:w16cex="http://schemas.microsoft.com/office/word/2018/wordml/cex" xmlns:w16cid="http://schemas.microsoft.com/office/word/2016/wordml/cid" xmlns:w16="http://schemas.microsoft.com/office/word/2018/wordml" xmlns:w16sdtdh="http://schemas.microsoft.com/office/word/2020/wordml/sdtdatahash" xmlns:w16se="http://schemas.microsoft.com/office/word/2015/wordml/symex" xmlns:wpg="http://schemas.microsoft.com/office/word/2010/wordprocessingGroup" xmlns:wpi="http://schemas.microsoft.com/office/word/2010/wordprocessingInk" xmlns:wne="http://schemas.microsoft.com/office/word/2006/wordml" xmlns:wps="http://schemas.microsoft.com/office/word/2010/wordprocessingShape" mc:Ignorable="w14 w15 w16se w16cid w16 w16cex w16sdtdh wp14">
+<w:document xmlns:wpc="http://schemas.microsoft.com/office/word/2010/wordprocessingCanvas" xmlns:cx="http://schemas.microsoft.com/office/drawing/2014/chartex" xmlns:cx1="http://schemas.microsoft.com/office/drawing/2015/9/8/chartex" xmlns:cx2="http://schemas.microsoft.com/office/drawing/2015/10/21/chartex" xmlns:cx3="http://schemas.microsoft.com/office/drawing/2016/5/9/chartex" xmlns:cx4="http://schemas.microsoft.com/office/drawing/2016/5/10/chartex" xmlns:cx5="http://schemas.microsoft.com/office/drawing/2016/5/11/chartex" xmlns:cx6="http://schemas.microsoft.com/office/drawing/2016/5/12/chartex" xmlns:cx7="http://schemas.microsoft.com/office/drawing/2016/5/13/chartex" xmlns:cx8="http://schemas.microsoft.com/office/drawing/2016/5/14/chartex" xmlns:mc="http://schemas.openxmlformats.org/markup-compatibility/2006" xmlns:aink="http://schemas.microsoft.com/office/drawing/2016/ink" xmlns:am3d="http://schemas.microsoft.com/office/drawing/2017/model3d" xmlns:o="urn:schemas-microsoft-com:office:office" xmlns:oel="http://schemas.microsoft.com/office/2019/extlst" xmlns:r="http://schemas.openxmlformats.org/officeDocument/2006/relationships" xmlns:m="http://schemas.openxmlformats.org/officeDocument/2006/math" xmlns:v="urn:schemas-microsoft-com:vml" xmlns:wp14="http://schemas.microsoft.com/office/word/2010/wordprocessingDrawing" xmlns:wp="http://schemas.openxmlformats.org/drawingml/2006/wordprocessingDrawing" xmlns:w10="urn:schemas-microsoft-com:office:word" xmlns:w="http://schemas.openxmlformats.org/wordprocessingml/2006/main" xmlns:w14="http://schemas.microsoft.com/office/word/2010/wordml" xmlns:w15="http://schemas.microsoft.com/office/word/2012/wordml" xmlns:w16cex="http://schemas.microsoft.com/office/word/2018/wordml/cex" xmlns:w16cid="http://schemas.microsoft.com/office/word/2016/wordml/cid" xmlns:w16="http://schemas.microsoft.com/office/word/2018/wordml" xmlns:w16sdtdh="http://schemas.microsoft.com/office/word/2020/wordml/sdtdatahash" xmlns:w16se="http://schemas.microsoft.com/office/word/2015/wordml/symex" xmlns:wpg="http://schemas.microsoft.com/office/word/2010/wordprocessingGroup" xmlns:wpi="http://schemas.microsoft.com/office/word/2010/wordprocessingInk" xmlns:wne="http://schemas.microsoft.com/office/word/2006/wordml" xmlns:wps="http://schemas.microsoft.com/office/word/2010/wordprocessingShape" mc:Ignorable="w14 w15 w16se w16cid w16 w16cex w16sdtdh wp14">
   <w:body>
     <w:p>
       <w:pPr>
@@ -93,7 +93,7 @@
               </wp:anchor>
             </w:drawing>
           </mc:Choice>
-          <mc:Fallback xmlns:oel="http://schemas.microsoft.com/office/2019/extlst">
+          <mc:Fallback>
             <w:pict>
               <v:group w14:anchorId="035D4119" id="Grupo 9" o:spid="_x0000_s1026" style="position:absolute;margin-left:-2.7pt;margin-top:-64.5pt;width:612pt;height:63.05pt;z-index:251659264;mso-position-horizontal-relative:page" coordsize="77724,8006" o:gfxdata="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